<commit_message>
prepare version for RM review
</commit_message>
<xml_diff>
--- a/kapur_spatial eq mockup.docx
+++ b/kapur_spatial eq mockup.docx
@@ -4,7 +4,8 @@
   <w:body>
     <w:p>
       <w:pPr>
-        <w:spacing w:after="0"/>
+        <w:spacing w:after="0" w:line="276" w:lineRule="auto"/>
+        <w:jc w:val="both"/>
         <w:rPr>
           <w:rFonts w:ascii="Times New Roman" w:hAnsi="Times New Roman" w:cs="Times New Roman"/>
           <w:b/>
@@ -26,7 +27,8 @@
     </w:p>
     <w:p>
       <w:pPr>
-        <w:spacing w:after="0"/>
+        <w:spacing w:after="0" w:line="276" w:lineRule="auto"/>
+        <w:jc w:val="both"/>
         <w:rPr>
           <w:rFonts w:ascii="Times New Roman" w:hAnsi="Times New Roman" w:cs="Times New Roman"/>
           <w:sz w:val="24"/>
@@ -47,7 +49,25 @@
           <w:sz w:val="24"/>
           <w:szCs w:val="24"/>
         </w:rPr>
-        <w:t xml:space="preserve"> equilibrium quantities within a spatially-structured assessment model. [</w:t>
+        <w:t xml:space="preserve"> equilibrium quantities within a </w:t>
+      </w:r>
+      <w:proofErr w:type="gramStart"/>
+      <w:r>
+        <w:rPr>
+          <w:rFonts w:ascii="Times New Roman" w:hAnsi="Times New Roman" w:cs="Times New Roman"/>
+          <w:sz w:val="24"/>
+          <w:szCs w:val="24"/>
+        </w:rPr>
+        <w:t>spatially-structured</w:t>
+      </w:r>
+      <w:proofErr w:type="gramEnd"/>
+      <w:r>
+        <w:rPr>
+          <w:rFonts w:ascii="Times New Roman" w:hAnsi="Times New Roman" w:cs="Times New Roman"/>
+          <w:sz w:val="24"/>
+          <w:szCs w:val="24"/>
+        </w:rPr>
+        <w:t xml:space="preserve"> assessment model. [</w:t>
       </w:r>
       <w:r>
         <w:rPr>
@@ -69,7 +89,8 @@
     </w:p>
     <w:p>
       <w:pPr>
-        <w:spacing w:after="0"/>
+        <w:spacing w:after="0" w:line="276" w:lineRule="auto"/>
+        <w:jc w:val="both"/>
         <w:rPr>
           <w:rFonts w:ascii="Times New Roman" w:hAnsi="Times New Roman" w:cs="Times New Roman"/>
           <w:sz w:val="24"/>
@@ -79,7 +100,8 @@
     </w:p>
     <w:p>
       <w:pPr>
-        <w:spacing w:after="0"/>
+        <w:spacing w:after="0" w:line="276" w:lineRule="auto"/>
+        <w:jc w:val="both"/>
         <w:rPr>
           <w:rFonts w:ascii="Times New Roman" w:hAnsi="Times New Roman" w:cs="Times New Roman"/>
           <w:i/>
@@ -102,34 +124,29 @@
     <w:p>
       <w:pPr>
         <w:pStyle w:val="NormalWeb"/>
-        <w:spacing w:before="0" w:beforeAutospacing="0" w:after="0" w:afterAutospacing="0"/>
-      </w:pPr>
-      <w:r>
-        <w:t>To illustrate the various approaches to calculating spatial reference points described above, we constructed a simple age-structured model with three spatial areas where a survival equation links age classes and gear-selectivity is specified for three fleets, each targeting a single area (similar to Sampson, 2014). The basic model does not consider growth</w:t>
-      </w:r>
-      <w:r>
-        <w:t xml:space="preserve">. </w:t>
-      </w:r>
-      <w:r>
-        <w:t xml:space="preserve">Ages are modelled from </w:t>
-      </w:r>
-      <w:r>
-        <w:t xml:space="preserve">0 (recruits) </w:t>
-      </w:r>
-      <w:r>
-        <w:t xml:space="preserve">to </w:t>
-      </w:r>
-      <w:r>
-        <w:t>20+</w:t>
-      </w:r>
-      <w:r>
-        <w:t xml:space="preserve">. Mortality is fixed for </w:t>
-      </w:r>
-      <w:r>
-        <w:t>all</w:t>
-      </w:r>
-      <w:r>
-        <w:t xml:space="preserve"> regions at 0.15</w:t>
+        <w:spacing w:before="0" w:beforeAutospacing="0" w:after="0" w:afterAutospacing="0" w:line="276" w:lineRule="auto"/>
+        <w:jc w:val="both"/>
+      </w:pPr>
+      <w:r>
+        <w:t>To illustrate the various approaches to calculating spatial reference points described above, we constructed a simple age-structured model with three spatial areas where a survival equation links age classes</w:t>
+      </w:r>
+      <w:r>
+        <w:t>,</w:t>
+      </w:r>
+      <w:r>
+        <w:t xml:space="preserve"> and gear-selectivity is specified for three fleets, each targeting a single area (similar to Sampson, 2014). The basic model does not consider growth</w:t>
+      </w:r>
+      <w:r>
+        <w:t xml:space="preserve"> and instead specifies an empirical weight-at-age for each area. </w:t>
+      </w:r>
+      <w:r>
+        <w:t xml:space="preserve">Ages are modelled from 0 (recruits) to 20+. Mortality is fixed for all </w:t>
+      </w:r>
+      <w:r>
+        <w:t>areas</w:t>
+      </w:r>
+      <w:r>
+        <w:t xml:space="preserve"> at 0.15</w:t>
       </w:r>
       <w:r>
         <w:t xml:space="preserve">. </w:t>
@@ -160,7 +177,7 @@
               <w:rPr>
                 <w:rFonts w:ascii="Cambria Math" w:hAnsi="Cambria Math"/>
               </w:rPr>
-              <m:t>a-1</m:t>
+              <m:t>a</m:t>
             </m:r>
           </m:sub>
           <m:sup>
@@ -174,7 +191,10 @@
         </m:sSubSup>
       </m:oMath>
       <w:r>
-        <w:t xml:space="preserve">a is dome-shaped, and fleet specific (Figure 1).  Movement is governed by a probability transition matrix between areas at each age, </w:t>
+        <w:t xml:space="preserve"> </w:t>
+      </w:r>
+      <w:r>
+        <w:t xml:space="preserve">is dome-shaped (Figure 1).  Movement is governed by a probability transition matrix between areas at each age, </w:t>
       </w:r>
       <m:oMath>
         <m:sSubSup>
@@ -223,7 +243,13 @@
         </m:sSubSup>
       </m:oMath>
       <w:r>
-        <w:t xml:space="preserve">. The matrix specifies unidirectional movement from areas 1 and 2 to area 3 at varying proportions for fish below age 6, after which fish remain in their respective area (Figure 2).The numbers-at-age in each area </w:t>
+        <w:t>. The matrix specifies unidirectional movement from areas 1 and 2 to area 3 at varying proportions for fish below age 6, after which fish remain in their respective area (Figure 2).The numbers-at-age</w:t>
+      </w:r>
+      <w:r>
+        <w:t xml:space="preserve"> for each sex</w:t>
+      </w:r>
+      <w:r>
+        <w:t xml:space="preserve"> in each area </w:t>
       </w:r>
       <m:oMath>
         <m:sSubSup>
@@ -278,16 +304,14 @@
         </m:r>
       </m:oMath>
       <w:r>
-        <w:t xml:space="preserve">are generated </w:t>
-      </w:r>
-      <w:r>
-        <w:t>by the following:</w:t>
+        <w:t>are generated by the following:</w:t>
       </w:r>
     </w:p>
     <w:p>
       <w:pPr>
         <w:pStyle w:val="NormalWeb"/>
-        <w:spacing w:before="0" w:beforeAutospacing="0" w:after="0" w:afterAutospacing="0"/>
+        <w:spacing w:before="0" w:beforeAutospacing="0" w:after="0" w:afterAutospacing="0" w:line="276" w:lineRule="auto"/>
+        <w:jc w:val="both"/>
         <w:rPr>
           <w:i/>
           <w:sz w:val="20"/>
@@ -381,6 +405,14 @@
                 </m:mPr>
                 <m:mr>
                   <m:e>
+                    <m:r>
+                      <w:rPr>
+                        <w:rFonts w:ascii="Cambria Math" w:hAnsi="Cambria Math"/>
+                        <w:sz w:val="20"/>
+                        <w:szCs w:val="20"/>
+                      </w:rPr>
+                      <m:t>0.5</m:t>
+                    </m:r>
                     <m:sSub>
                       <m:sSubPr>
                         <m:ctrlPr>
@@ -1399,7 +1431,8 @@
     </w:p>
     <w:p>
       <w:pPr>
-        <w:spacing w:after="0"/>
+        <w:spacing w:after="0" w:line="276" w:lineRule="auto"/>
+        <w:jc w:val="both"/>
         <w:rPr>
           <w:rFonts w:ascii="Times New Roman" w:eastAsiaTheme="minorEastAsia" w:hAnsi="Times New Roman" w:cs="Times New Roman"/>
           <w:sz w:val="24"/>
@@ -1472,13 +1505,32 @@
           <w:sz w:val="24"/>
           <w:szCs w:val="24"/>
         </w:rPr>
-        <w:t xml:space="preserve"> (number of areas) indicating the distribution of age-0 recruits to </w:t>
+        <w:t xml:space="preserve"> (number of areas) indicating the distribution of age-0 recruits </w:t>
+      </w:r>
+      <w:proofErr w:type="gramStart"/>
+      <w:r>
+        <w:rPr>
+          <w:rFonts w:ascii="Times New Roman" w:eastAsiaTheme="minorEastAsia" w:hAnsi="Times New Roman" w:cs="Times New Roman"/>
+          <w:sz w:val="24"/>
+          <w:szCs w:val="24"/>
+        </w:rPr>
+        <w:t>to</w:t>
+      </w:r>
+      <w:proofErr w:type="gramEnd"/>
+      <w:r>
+        <w:rPr>
+          <w:rFonts w:ascii="Times New Roman" w:eastAsiaTheme="minorEastAsia" w:hAnsi="Times New Roman" w:cs="Times New Roman"/>
+          <w:sz w:val="24"/>
+          <w:szCs w:val="24"/>
+        </w:rPr>
+        <w:t xml:space="preserve"> </w:t>
       </w:r>
     </w:p>
     <w:p>
       <w:pPr>
-        <w:spacing w:after="0"/>
+        <w:spacing w:after="0" w:line="276" w:lineRule="auto"/>
         <w:ind w:firstLine="720"/>
+        <w:jc w:val="both"/>
         <w:rPr>
           <w:rFonts w:ascii="Times New Roman" w:eastAsiaTheme="minorEastAsia" w:hAnsi="Times New Roman" w:cs="Times New Roman"/>
           <w:sz w:val="24"/>
@@ -1512,8 +1564,9 @@
     </w:p>
     <w:p>
       <w:pPr>
-        <w:spacing w:after="0"/>
+        <w:spacing w:after="0" w:line="276" w:lineRule="auto"/>
         <w:ind w:firstLine="720"/>
+        <w:jc w:val="both"/>
         <w:rPr>
           <w:rFonts w:ascii="Times New Roman" w:eastAsiaTheme="minorEastAsia" w:hAnsi="Times New Roman" w:cs="Times New Roman"/>
           <w:iCs/>
@@ -1595,8 +1648,9 @@
     </w:p>
     <w:p>
       <w:pPr>
-        <w:spacing w:after="0"/>
+        <w:spacing w:after="0" w:line="276" w:lineRule="auto"/>
         <w:ind w:firstLine="720"/>
+        <w:jc w:val="both"/>
         <w:rPr>
           <w:rFonts w:ascii="Times New Roman" w:eastAsiaTheme="minorEastAsia" w:hAnsi="Times New Roman" w:cs="Times New Roman"/>
           <w:iCs/>
@@ -1625,8 +1679,9 @@
     </w:p>
     <w:p>
       <w:pPr>
-        <w:spacing w:after="0"/>
+        <w:spacing w:after="0" w:line="276" w:lineRule="auto"/>
         <w:ind w:firstLine="720"/>
+        <w:jc w:val="both"/>
         <w:rPr>
           <w:rFonts w:ascii="Times New Roman" w:eastAsiaTheme="minorEastAsia" w:hAnsi="Times New Roman" w:cs="Times New Roman"/>
           <w:iCs/>
@@ -1676,7 +1731,8 @@
     </w:p>
     <w:p>
       <w:pPr>
-        <w:spacing w:after="0"/>
+        <w:spacing w:after="0" w:line="276" w:lineRule="auto"/>
+        <w:jc w:val="both"/>
         <w:rPr>
           <w:rFonts w:ascii="Times New Roman" w:eastAsiaTheme="minorEastAsia" w:hAnsi="Times New Roman" w:cs="Times New Roman"/>
           <w:iCs/>
@@ -1698,7 +1754,7 @@
           <w:sz w:val="24"/>
           <w:szCs w:val="24"/>
         </w:rPr>
-        <w:t xml:space="preserve">pawning </w:t>
+        <w:t>pawning biomass</w:t>
       </w:r>
       <w:r>
         <w:rPr>
@@ -1706,7 +1762,7 @@
           <w:sz w:val="24"/>
           <w:szCs w:val="24"/>
         </w:rPr>
-        <w:t>biomass</w:t>
+        <w:t xml:space="preserve"> given F </w:t>
       </w:r>
       <w:r>
         <w:rPr>
@@ -1714,7 +1770,7 @@
           <w:sz w:val="24"/>
           <w:szCs w:val="24"/>
         </w:rPr>
-        <w:t xml:space="preserve"> given F </w:t>
+        <w:t xml:space="preserve">is obtained by multiplying </w:t>
       </w:r>
       <w:r>
         <w:rPr>
@@ -1722,7 +1778,31 @@
           <w:sz w:val="24"/>
           <w:szCs w:val="24"/>
         </w:rPr>
-        <w:t>is obtained by multiplying the numbers-at-age by an expected weight at age and fecundity at age</w:t>
+        <w:t>female</w:t>
+      </w:r>
+      <w:r>
+        <w:rPr>
+          <w:rFonts w:ascii="Times New Roman" w:hAnsi="Times New Roman" w:cs="Times New Roman"/>
+          <w:sz w:val="24"/>
+          <w:szCs w:val="24"/>
+        </w:rPr>
+        <w:t xml:space="preserve"> numbers-at-age by </w:t>
+      </w:r>
+      <w:r>
+        <w:rPr>
+          <w:rFonts w:ascii="Times New Roman" w:hAnsi="Times New Roman" w:cs="Times New Roman"/>
+          <w:sz w:val="24"/>
+          <w:szCs w:val="24"/>
+        </w:rPr>
+        <w:t>the expected</w:t>
+      </w:r>
+      <w:r>
+        <w:rPr>
+          <w:rFonts w:ascii="Times New Roman" w:hAnsi="Times New Roman" w:cs="Times New Roman"/>
+          <w:sz w:val="24"/>
+          <w:szCs w:val="24"/>
+        </w:rPr>
+        <w:t xml:space="preserve"> weight at age and fecundity at age</w:t>
       </w:r>
       <w:r>
         <w:rPr>
@@ -1766,10 +1846,19 @@
           </m:sub>
         </m:sSub>
       </m:oMath>
+      <w:r>
+        <w:rPr>
+          <w:rFonts w:ascii="Times New Roman" w:eastAsiaTheme="minorEastAsia" w:hAnsi="Times New Roman" w:cs="Times New Roman"/>
+          <w:sz w:val="24"/>
+          <w:szCs w:val="24"/>
+        </w:rPr>
+        <w:t>.</w:t>
+      </w:r>
     </w:p>
     <w:p>
       <w:pPr>
-        <w:spacing w:after="0"/>
+        <w:spacing w:after="0" w:line="276" w:lineRule="auto"/>
+        <w:jc w:val="both"/>
         <w:rPr>
           <w:rFonts w:ascii="Times New Roman" w:eastAsiaTheme="minorEastAsia" w:hAnsi="Times New Roman" w:cs="Times New Roman"/>
           <w:iCs/>
@@ -1780,7 +1869,8 @@
     </w:p>
     <w:p>
       <w:pPr>
-        <w:spacing w:after="0"/>
+        <w:spacing w:after="0" w:line="276" w:lineRule="auto"/>
+        <w:jc w:val="both"/>
         <w:rPr>
           <w:rFonts w:ascii="Times New Roman" w:eastAsiaTheme="minorEastAsia" w:hAnsi="Times New Roman" w:cs="Times New Roman"/>
           <w:i/>
@@ -1800,7 +1890,8 @@
     </w:p>
     <w:p>
       <w:pPr>
-        <w:spacing w:after="0"/>
+        <w:spacing w:after="0" w:line="276" w:lineRule="auto"/>
+        <w:jc w:val="both"/>
         <w:rPr>
           <w:rFonts w:ascii="Times New Roman" w:eastAsiaTheme="minorEastAsia" w:hAnsi="Times New Roman" w:cs="Times New Roman"/>
           <w:iCs/>
@@ -1840,8 +1931,8 @@
     </w:p>
     <w:p>
       <w:pPr>
-        <w:spacing w:after="0"/>
-        <w:jc w:val="center"/>
+        <w:spacing w:after="0" w:line="276" w:lineRule="auto"/>
+        <w:jc w:val="both"/>
         <w:rPr>
           <w:rFonts w:ascii="Times New Roman" w:eastAsiaTheme="minorEastAsia" w:hAnsi="Times New Roman" w:cs="Times New Roman"/>
           <w:sz w:val="24"/>
@@ -1966,15 +2057,7 @@
                     <w:sz w:val="24"/>
                     <w:szCs w:val="24"/>
                   </w:rPr>
-                  <m:t>S</m:t>
-                </m:r>
-                <m:r>
-                  <w:rPr>
-                    <w:rFonts w:ascii="Cambria Math" w:hAnsi="Cambria Math"/>
-                    <w:sz w:val="24"/>
-                    <w:szCs w:val="24"/>
-                  </w:rPr>
-                  <m:t>B</m:t>
+                  <m:t>SB</m:t>
                 </m:r>
               </m:e>
               <m:sub>
@@ -2008,15 +2091,7 @@
                     <w:sz w:val="24"/>
                     <w:szCs w:val="24"/>
                   </w:rPr>
-                  <m:t>S</m:t>
-                </m:r>
-                <m:r>
-                  <w:rPr>
-                    <w:rFonts w:ascii="Cambria Math" w:hAnsi="Cambria Math"/>
-                    <w:sz w:val="24"/>
-                    <w:szCs w:val="24"/>
-                  </w:rPr>
-                  <m:t>B</m:t>
+                  <m:t>SB</m:t>
                 </m:r>
                 <m:ctrlPr>
                   <w:rPr>
@@ -2127,7 +2202,15 @@
                 <w:sz w:val="24"/>
                 <w:szCs w:val="24"/>
               </w:rPr>
-              <m:t>h-1)</m:t>
+              <m:t>h-</m:t>
+            </m:r>
+            <m:r>
+              <w:rPr>
+                <w:rFonts w:ascii="Cambria Math" w:hAnsi="Cambria Math"/>
+                <w:sz w:val="24"/>
+                <w:szCs w:val="24"/>
+              </w:rPr>
+              <m:t>1)</m:t>
             </m:r>
           </m:den>
         </m:f>
@@ -2143,8 +2226,8 @@
     </w:p>
     <w:p>
       <w:pPr>
-        <w:spacing w:after="0"/>
-        <w:jc w:val="center"/>
+        <w:spacing w:after="0" w:line="276" w:lineRule="auto"/>
+        <w:jc w:val="both"/>
         <w:rPr>
           <w:rFonts w:ascii="Times New Roman" w:eastAsiaTheme="minorEastAsia" w:hAnsi="Times New Roman" w:cs="Times New Roman"/>
           <w:sz w:val="24"/>
@@ -2260,26 +2343,58 @@
                 <w:sz w:val="24"/>
                 <w:szCs w:val="24"/>
               </w:rPr>
-              <m:t>5h-1</m:t>
+              <m:t>5</m:t>
+            </m:r>
+            <m:r>
+              <w:rPr>
+                <w:rFonts w:ascii="Cambria Math" w:hAnsi="Cambria Math"/>
+                <w:sz w:val="24"/>
+                <w:szCs w:val="24"/>
+              </w:rPr>
+              <m:t>h-</m:t>
+            </m:r>
+            <m:r>
+              <w:rPr>
+                <w:rFonts w:ascii="Cambria Math" w:hAnsi="Cambria Math"/>
+                <w:sz w:val="24"/>
+                <w:szCs w:val="24"/>
+              </w:rPr>
+              <m:t>1</m:t>
             </m:r>
           </m:den>
         </m:f>
-        <m:r>
-          <w:rPr>
-            <w:rFonts w:ascii="Cambria Math" w:hAnsi="Cambria Math"/>
-            <w:sz w:val="24"/>
-            <w:szCs w:val="24"/>
-          </w:rPr>
-          <m:t>S</m:t>
-        </m:r>
-        <m:r>
-          <w:rPr>
-            <w:rFonts w:ascii="Cambria Math" w:hAnsi="Cambria Math"/>
-            <w:sz w:val="24"/>
-            <w:szCs w:val="24"/>
-          </w:rPr>
-          <m:t>PBR</m:t>
-        </m:r>
+        <m:sSub>
+          <m:sSubPr>
+            <m:ctrlPr>
+              <w:rPr>
+                <w:rFonts w:ascii="Cambria Math" w:hAnsi="Cambria Math"/>
+                <w:i/>
+                <w:sz w:val="24"/>
+                <w:szCs w:val="24"/>
+              </w:rPr>
+            </m:ctrlPr>
+          </m:sSubPr>
+          <m:e>
+            <m:r>
+              <w:rPr>
+                <w:rFonts w:ascii="Cambria Math" w:hAnsi="Cambria Math"/>
+                <w:sz w:val="24"/>
+                <w:szCs w:val="24"/>
+              </w:rPr>
+              <m:t>SPBR</m:t>
+            </m:r>
+          </m:e>
+          <m:sub>
+            <m:r>
+              <w:rPr>
+                <w:rFonts w:ascii="Cambria Math" w:hAnsi="Cambria Math"/>
+                <w:sz w:val="24"/>
+                <w:szCs w:val="24"/>
+              </w:rPr>
+              <m:t>F</m:t>
+            </m:r>
+          </m:sub>
+        </m:sSub>
         <m:r>
           <w:rPr>
             <w:rFonts w:ascii="Cambria Math" w:hAnsi="Cambria Math"/>
@@ -2391,7 +2506,15 @@
                 <w:sz w:val="24"/>
                 <w:szCs w:val="24"/>
               </w:rPr>
-              <m:t>h-1</m:t>
+              <m:t>h-</m:t>
+            </m:r>
+            <m:r>
+              <w:rPr>
+                <w:rFonts w:ascii="Cambria Math" w:hAnsi="Cambria Math"/>
+                <w:sz w:val="24"/>
+                <w:szCs w:val="24"/>
+              </w:rPr>
+              <m:t>1</m:t>
             </m:r>
           </m:den>
         </m:f>
@@ -2407,7 +2530,8 @@
     </w:p>
     <w:p>
       <w:pPr>
-        <w:spacing w:after="0"/>
+        <w:spacing w:after="0" w:line="276" w:lineRule="auto"/>
+        <w:jc w:val="both"/>
         <w:rPr>
           <w:rFonts w:ascii="Times New Roman" w:eastAsiaTheme="minorEastAsia" w:hAnsi="Times New Roman" w:cs="Times New Roman"/>
           <w:sz w:val="24"/>
@@ -2486,12 +2610,23 @@
           <w:sz w:val="24"/>
           <w:szCs w:val="24"/>
         </w:rPr>
-        <w:t xml:space="preserve"> spawning biomass;</w:t>
-      </w:r>
+        <w:t xml:space="preserve"> </w:t>
+      </w:r>
+      <w:proofErr w:type="gramStart"/>
+      <w:r>
+        <w:rPr>
+          <w:rFonts w:ascii="Times New Roman" w:eastAsiaTheme="minorEastAsia" w:hAnsi="Times New Roman" w:cs="Times New Roman"/>
+          <w:sz w:val="24"/>
+          <w:szCs w:val="24"/>
+        </w:rPr>
+        <w:t>spawning biomass;</w:t>
+      </w:r>
+      <w:proofErr w:type="gramEnd"/>
     </w:p>
     <w:p>
       <w:pPr>
-        <w:spacing w:after="0"/>
+        <w:spacing w:after="0" w:line="276" w:lineRule="auto"/>
+        <w:jc w:val="both"/>
         <w:rPr>
           <w:rFonts w:ascii="Times New Roman" w:eastAsiaTheme="minorEastAsia" w:hAnsi="Times New Roman" w:cs="Times New Roman"/>
           <w:sz w:val="24"/>
@@ -2522,13 +2657,24 @@
           <w:sz w:val="24"/>
           <w:szCs w:val="24"/>
         </w:rPr>
-        <w:t xml:space="preserve"> is the unfished spawning biomass obtained by setting F to 0 in Equation 1;</w:t>
-      </w:r>
+        <w:t xml:space="preserve"> is the unfished spawning biomass obtained by setting F to 0 in Equation </w:t>
+      </w:r>
+      <w:proofErr w:type="gramStart"/>
+      <w:r>
+        <w:rPr>
+          <w:rFonts w:ascii="Times New Roman" w:eastAsiaTheme="minorEastAsia" w:hAnsi="Times New Roman" w:cs="Times New Roman"/>
+          <w:sz w:val="24"/>
+          <w:szCs w:val="24"/>
+        </w:rPr>
+        <w:t>1;</w:t>
+      </w:r>
+      <w:proofErr w:type="gramEnd"/>
     </w:p>
     <w:p>
       <w:pPr>
-        <w:spacing w:after="0"/>
+        <w:spacing w:after="0" w:line="276" w:lineRule="auto"/>
         <w:ind w:firstLine="720"/>
+        <w:jc w:val="both"/>
         <w:rPr>
           <w:rFonts w:ascii="Times New Roman" w:eastAsiaTheme="minorEastAsia" w:hAnsi="Times New Roman" w:cs="Times New Roman"/>
           <w:sz w:val="24"/>
@@ -2556,8 +2702,9 @@
     </w:p>
     <w:p>
       <w:pPr>
-        <w:spacing w:after="0"/>
+        <w:spacing w:after="0" w:line="276" w:lineRule="auto"/>
         <w:ind w:left="720"/>
+        <w:jc w:val="both"/>
         <w:rPr>
           <w:rFonts w:ascii="Times New Roman" w:eastAsiaTheme="minorEastAsia" w:hAnsi="Times New Roman" w:cs="Times New Roman"/>
           <w:sz w:val="24"/>
@@ -2575,8 +2722,9 @@
     </w:p>
     <w:p>
       <w:pPr>
-        <w:spacing w:after="0"/>
+        <w:spacing w:after="0" w:line="276" w:lineRule="auto"/>
         <w:ind w:firstLine="720"/>
+        <w:jc w:val="both"/>
         <w:rPr>
           <w:rFonts w:ascii="Times New Roman" w:eastAsiaTheme="minorEastAsia" w:hAnsi="Times New Roman" w:cs="Times New Roman"/>
           <w:sz w:val="24"/>
@@ -2636,9 +2784,12 @@
     </w:p>
     <w:p>
       <w:pPr>
-        <w:spacing w:after="0"/>
-        <w:rPr>
-          <w:rFonts w:ascii="Times New Roman" w:eastAsiaTheme="minorEastAsia" w:hAnsi="Times New Roman" w:cs="Times New Roman"/>
+        <w:spacing w:after="0" w:line="276" w:lineRule="auto"/>
+        <w:jc w:val="both"/>
+        <w:rPr>
+          <w:rFonts w:ascii="Times New Roman" w:eastAsiaTheme="minorEastAsia" w:hAnsi="Times New Roman" w:cs="Times New Roman"/>
+          <w:i/>
+          <w:iCs/>
           <w:sz w:val="24"/>
           <w:szCs w:val="24"/>
         </w:rPr>
@@ -2646,7 +2797,8 @@
     </w:p>
     <w:p>
       <w:pPr>
-        <w:spacing w:after="0"/>
+        <w:spacing w:after="0" w:line="276" w:lineRule="auto"/>
+        <w:jc w:val="both"/>
         <w:rPr>
           <w:rFonts w:ascii="Times New Roman" w:eastAsiaTheme="minorEastAsia" w:hAnsi="Times New Roman" w:cs="Times New Roman"/>
           <w:i/>
@@ -2658,7 +2810,8 @@
     </w:p>
     <w:p>
       <w:pPr>
-        <w:spacing w:after="0"/>
+        <w:spacing w:after="0" w:line="276" w:lineRule="auto"/>
+        <w:jc w:val="both"/>
         <w:rPr>
           <w:rFonts w:ascii="Times New Roman" w:eastAsiaTheme="minorEastAsia" w:hAnsi="Times New Roman" w:cs="Times New Roman"/>
           <w:i/>
@@ -2667,10 +2820,46 @@
           <w:szCs w:val="24"/>
         </w:rPr>
       </w:pPr>
+      <w:r>
+        <w:rPr>
+          <w:rFonts w:ascii="Times New Roman" w:eastAsiaTheme="minorEastAsia" w:hAnsi="Times New Roman" w:cs="Times New Roman"/>
+          <w:i/>
+          <w:iCs/>
+          <w:sz w:val="24"/>
+          <w:szCs w:val="24"/>
+        </w:rPr>
+        <w:t>Equilibrium Calculations</w:t>
+      </w:r>
+      <w:r>
+        <w:rPr>
+          <w:rFonts w:ascii="Times New Roman" w:eastAsiaTheme="minorEastAsia" w:hAnsi="Times New Roman" w:cs="Times New Roman"/>
+          <w:i/>
+          <w:iCs/>
+          <w:sz w:val="24"/>
+          <w:szCs w:val="24"/>
+        </w:rPr>
+        <w:t>: Two Approaches</w:t>
+      </w:r>
     </w:p>
     <w:p>
       <w:pPr>
-        <w:spacing w:after="0"/>
+        <w:spacing w:after="0" w:line="276" w:lineRule="auto"/>
+        <w:jc w:val="both"/>
+        <w:rPr>
+          <w:rFonts w:ascii="Times New Roman" w:eastAsiaTheme="minorEastAsia" w:hAnsi="Times New Roman" w:cs="Times New Roman"/>
+          <w:sz w:val="24"/>
+          <w:szCs w:val="24"/>
+        </w:rPr>
+      </w:pPr>
+      <w:r>
+        <w:rPr>
+          <w:rFonts w:ascii="Times New Roman" w:eastAsiaTheme="minorEastAsia" w:hAnsi="Times New Roman" w:cs="Times New Roman"/>
+          <w:sz w:val="24"/>
+          <w:szCs w:val="24"/>
+        </w:rPr>
+        <w:t xml:space="preserve">Here we present two alternative methods for calculating equilibrium recruitment, biomass and yield under a given value of </w:t>
+      </w:r>
+      <w:r>
         <w:rPr>
           <w:rFonts w:ascii="Times New Roman" w:eastAsiaTheme="minorEastAsia" w:hAnsi="Times New Roman" w:cs="Times New Roman"/>
           <w:i/>
@@ -2678,127 +2867,91 @@
           <w:sz w:val="24"/>
           <w:szCs w:val="24"/>
         </w:rPr>
-      </w:pPr>
-      <w:r>
-        <w:rPr>
-          <w:rFonts w:ascii="Times New Roman" w:eastAsiaTheme="minorEastAsia" w:hAnsi="Times New Roman" w:cs="Times New Roman"/>
-          <w:i/>
-          <w:iCs/>
-          <w:sz w:val="24"/>
-          <w:szCs w:val="24"/>
-        </w:rPr>
-        <w:lastRenderedPageBreak/>
-        <w:t>Equilibrium Calculations</w:t>
-      </w:r>
-      <w:r>
-        <w:rPr>
-          <w:rFonts w:ascii="Times New Roman" w:eastAsiaTheme="minorEastAsia" w:hAnsi="Times New Roman" w:cs="Times New Roman"/>
-          <w:i/>
-          <w:iCs/>
-          <w:sz w:val="24"/>
-          <w:szCs w:val="24"/>
-        </w:rPr>
-        <w:t>: Two Approaches</w:t>
+        <w:t>F</w:t>
+      </w:r>
+      <w:r>
+        <w:rPr>
+          <w:rFonts w:ascii="Times New Roman" w:eastAsiaTheme="minorEastAsia" w:hAnsi="Times New Roman" w:cs="Times New Roman"/>
+          <w:sz w:val="24"/>
+          <w:szCs w:val="24"/>
+        </w:rPr>
+        <w:t xml:space="preserve"> (which is applied to all three areas). The first approach, </w:t>
+      </w:r>
+      <w:r>
+        <w:rPr>
+          <w:rFonts w:ascii="Times New Roman" w:eastAsiaTheme="minorEastAsia" w:hAnsi="Times New Roman" w:cs="Times New Roman"/>
+          <w:sz w:val="24"/>
+          <w:szCs w:val="24"/>
+        </w:rPr>
+        <w:t>referred to here as</w:t>
+      </w:r>
+      <w:r>
+        <w:rPr>
+          <w:rFonts w:ascii="Times New Roman" w:eastAsiaTheme="minorEastAsia" w:hAnsi="Times New Roman" w:cs="Times New Roman"/>
+          <w:sz w:val="24"/>
+          <w:szCs w:val="24"/>
+        </w:rPr>
+        <w:t xml:space="preserve"> “current”, reflects the </w:t>
+      </w:r>
+      <w:r>
+        <w:rPr>
+          <w:rFonts w:ascii="Times New Roman" w:eastAsiaTheme="minorEastAsia" w:hAnsi="Times New Roman" w:cs="Times New Roman"/>
+          <w:sz w:val="24"/>
+          <w:szCs w:val="24"/>
+        </w:rPr>
+        <w:t>extant method used in Stock Synthesis when the user has specified a multi-area model. [</w:t>
+      </w:r>
+      <w:r>
+        <w:rPr>
+          <w:rFonts w:ascii="Times New Roman" w:eastAsiaTheme="minorEastAsia" w:hAnsi="Times New Roman" w:cs="Times New Roman"/>
+          <w:sz w:val="24"/>
+          <w:szCs w:val="24"/>
+          <w:highlight w:val="darkGray"/>
+        </w:rPr>
+        <w:t xml:space="preserve">More detail </w:t>
+      </w:r>
+      <w:r>
+        <w:rPr>
+          <w:rFonts w:ascii="Times New Roman" w:eastAsiaTheme="minorEastAsia" w:hAnsi="Times New Roman" w:cs="Times New Roman"/>
+          <w:sz w:val="24"/>
+          <w:szCs w:val="24"/>
+          <w:highlight w:val="darkGray"/>
+        </w:rPr>
+        <w:t xml:space="preserve">on current approach </w:t>
+      </w:r>
+      <w:r>
+        <w:rPr>
+          <w:rFonts w:ascii="Times New Roman" w:eastAsiaTheme="minorEastAsia" w:hAnsi="Times New Roman" w:cs="Times New Roman"/>
+          <w:sz w:val="24"/>
+          <w:szCs w:val="24"/>
+          <w:highlight w:val="darkGray"/>
+        </w:rPr>
+        <w:t>here</w:t>
+      </w:r>
+      <w:r>
+        <w:rPr>
+          <w:rFonts w:ascii="Times New Roman" w:eastAsiaTheme="minorEastAsia" w:hAnsi="Times New Roman" w:cs="Times New Roman"/>
+          <w:sz w:val="24"/>
+          <w:szCs w:val="24"/>
+        </w:rPr>
+        <w:t xml:space="preserve">]. The second approach, labeled “proposed”, aims to approximate the equilibrium conditions of a spatial model. </w:t>
       </w:r>
     </w:p>
     <w:p>
       <w:pPr>
-        <w:spacing w:after="0"/>
-        <w:rPr>
-          <w:rFonts w:ascii="Times New Roman" w:eastAsiaTheme="minorEastAsia" w:hAnsi="Times New Roman" w:cs="Times New Roman"/>
-          <w:sz w:val="24"/>
-          <w:szCs w:val="24"/>
-        </w:rPr>
-      </w:pPr>
-      <w:r>
-        <w:rPr>
-          <w:rFonts w:ascii="Times New Roman" w:eastAsiaTheme="minorEastAsia" w:hAnsi="Times New Roman" w:cs="Times New Roman"/>
-          <w:sz w:val="24"/>
-          <w:szCs w:val="24"/>
-        </w:rPr>
-        <w:t xml:space="preserve">Here we present two alternative methods for calculating equilibrium recruitment, biomass and yield under a given value of </w:t>
-      </w:r>
-      <w:r>
-        <w:rPr>
-          <w:rFonts w:ascii="Times New Roman" w:eastAsiaTheme="minorEastAsia" w:hAnsi="Times New Roman" w:cs="Times New Roman"/>
-          <w:i/>
-          <w:iCs/>
-          <w:sz w:val="24"/>
-          <w:szCs w:val="24"/>
-        </w:rPr>
-        <w:t>F</w:t>
-      </w:r>
-      <w:r>
-        <w:rPr>
-          <w:rFonts w:ascii="Times New Roman" w:eastAsiaTheme="minorEastAsia" w:hAnsi="Times New Roman" w:cs="Times New Roman"/>
-          <w:sz w:val="24"/>
-          <w:szCs w:val="24"/>
-        </w:rPr>
-        <w:t xml:space="preserve"> (which is applied to all three areas). The first approach, </w:t>
-      </w:r>
-      <w:r>
-        <w:rPr>
-          <w:rFonts w:ascii="Times New Roman" w:eastAsiaTheme="minorEastAsia" w:hAnsi="Times New Roman" w:cs="Times New Roman"/>
-          <w:sz w:val="24"/>
-          <w:szCs w:val="24"/>
-        </w:rPr>
-        <w:t>referred to here as</w:t>
-      </w:r>
-      <w:r>
-        <w:rPr>
-          <w:rFonts w:ascii="Times New Roman" w:eastAsiaTheme="minorEastAsia" w:hAnsi="Times New Roman" w:cs="Times New Roman"/>
-          <w:sz w:val="24"/>
-          <w:szCs w:val="24"/>
-        </w:rPr>
-        <w:t xml:space="preserve"> “current”, reflects the </w:t>
-      </w:r>
-      <w:r>
-        <w:rPr>
-          <w:rFonts w:ascii="Times New Roman" w:eastAsiaTheme="minorEastAsia" w:hAnsi="Times New Roman" w:cs="Times New Roman"/>
-          <w:sz w:val="24"/>
-          <w:szCs w:val="24"/>
-        </w:rPr>
-        <w:t>extant method used in Stock Synthesis when the user has specified a multi-area model. [</w:t>
-      </w:r>
-      <w:r>
-        <w:rPr>
-          <w:rFonts w:ascii="Times New Roman" w:eastAsiaTheme="minorEastAsia" w:hAnsi="Times New Roman" w:cs="Times New Roman"/>
-          <w:sz w:val="24"/>
-          <w:szCs w:val="24"/>
-          <w:highlight w:val="darkGray"/>
-        </w:rPr>
-        <w:t xml:space="preserve">More detail </w:t>
-      </w:r>
-      <w:r>
-        <w:rPr>
-          <w:rFonts w:ascii="Times New Roman" w:eastAsiaTheme="minorEastAsia" w:hAnsi="Times New Roman" w:cs="Times New Roman"/>
-          <w:sz w:val="24"/>
-          <w:szCs w:val="24"/>
-          <w:highlight w:val="darkGray"/>
-        </w:rPr>
-        <w:t xml:space="preserve">on current approach </w:t>
-      </w:r>
-      <w:r>
-        <w:rPr>
-          <w:rFonts w:ascii="Times New Roman" w:eastAsiaTheme="minorEastAsia" w:hAnsi="Times New Roman" w:cs="Times New Roman"/>
-          <w:sz w:val="24"/>
-          <w:szCs w:val="24"/>
-          <w:highlight w:val="darkGray"/>
-        </w:rPr>
-        <w:t>here</w:t>
-      </w:r>
-      <w:r>
-        <w:rPr>
-          <w:rFonts w:ascii="Times New Roman" w:eastAsiaTheme="minorEastAsia" w:hAnsi="Times New Roman" w:cs="Times New Roman"/>
-          <w:sz w:val="24"/>
-          <w:szCs w:val="24"/>
-        </w:rPr>
-        <w:t xml:space="preserve">]. The second approach, labeled “proposed”, aims to approximate the equilibrium conditions of a spatial model. </w:t>
-      </w:r>
+        <w:spacing w:after="0" w:line="276" w:lineRule="auto"/>
+        <w:jc w:val="both"/>
+        <w:rPr>
+          <w:rFonts w:ascii="Times New Roman" w:eastAsiaTheme="minorEastAsia" w:hAnsi="Times New Roman" w:cs="Times New Roman"/>
+          <w:sz w:val="24"/>
+          <w:szCs w:val="24"/>
+        </w:rPr>
+      </w:pPr>
     </w:p>
     <w:p>
       <w:pPr>
-        <w:spacing w:after="0"/>
+        <w:spacing w:after="0" w:line="276" w:lineRule="auto"/>
+        <w:jc w:val="both"/>
         <w:rPr>
           <w:rFonts w:ascii="Times New Roman" w:eastAsiaTheme="minorEastAsia" w:hAnsi="Times New Roman" w:cs="Times New Roman"/>
           <w:sz w:val="24"/>
@@ -2861,7 +3014,33 @@
           <w:sz w:val="24"/>
           <w:szCs w:val="24"/>
         </w:rPr>
-        <w:t xml:space="preserve"> based on the ratio of equilibrium biomasses among areas. In practi</w:t>
+        <w:t xml:space="preserve"> based on the ratio of equilibrium biomasses among areas</w:t>
+      </w:r>
+      <w:r>
+        <w:rPr>
+          <w:rFonts w:ascii="Times New Roman" w:eastAsiaTheme="minorEastAsia" w:hAnsi="Times New Roman" w:cs="Times New Roman"/>
+          <w:sz w:val="24"/>
+          <w:szCs w:val="24"/>
+        </w:rPr>
+        <w:t xml:space="preserve"> under a given </w:t>
+      </w:r>
+      <w:r>
+        <w:rPr>
+          <w:rFonts w:ascii="Times New Roman" w:eastAsiaTheme="minorEastAsia" w:hAnsi="Times New Roman" w:cs="Times New Roman"/>
+          <w:i/>
+          <w:iCs/>
+          <w:sz w:val="24"/>
+          <w:szCs w:val="24"/>
+        </w:rPr>
+        <w:t>F</w:t>
+      </w:r>
+      <w:r>
+        <w:rPr>
+          <w:rFonts w:ascii="Times New Roman" w:eastAsiaTheme="minorEastAsia" w:hAnsi="Times New Roman" w:cs="Times New Roman"/>
+          <w:sz w:val="24"/>
+          <w:szCs w:val="24"/>
+        </w:rPr>
+        <w:t>. In practi</w:t>
       </w:r>
       <w:r>
         <w:rPr>
@@ -2879,7 +3058,8 @@
           <w:ilvl w:val="0"/>
           <w:numId w:val="1"/>
         </w:numPr>
-        <w:spacing w:after="0"/>
+        <w:spacing w:after="0" w:line="276" w:lineRule="auto"/>
+        <w:jc w:val="both"/>
         <w:rPr>
           <w:rFonts w:ascii="Times New Roman" w:eastAsiaTheme="minorEastAsia" w:hAnsi="Times New Roman" w:cs="Times New Roman"/>
           <w:sz w:val="24"/>
@@ -2974,7 +3154,8 @@
           <w:ilvl w:val="0"/>
           <w:numId w:val="1"/>
         </w:numPr>
-        <w:spacing w:after="0"/>
+        <w:spacing w:after="0" w:line="276" w:lineRule="auto"/>
+        <w:jc w:val="both"/>
         <w:rPr>
           <w:rFonts w:ascii="Times New Roman" w:eastAsiaTheme="minorEastAsia" w:hAnsi="Times New Roman" w:cs="Times New Roman"/>
           <w:sz w:val="24"/>
@@ -3069,7 +3250,8 @@
           <w:ilvl w:val="0"/>
           <w:numId w:val="1"/>
         </w:numPr>
-        <w:spacing w:after="0"/>
+        <w:spacing w:after="0" w:line="276" w:lineRule="auto"/>
+        <w:jc w:val="both"/>
         <w:rPr>
           <w:rFonts w:ascii="Times New Roman" w:eastAsiaTheme="minorEastAsia" w:hAnsi="Times New Roman" w:cs="Times New Roman"/>
           <w:sz w:val="24"/>
@@ -3102,7 +3284,8 @@
           <w:ilvl w:val="0"/>
           <w:numId w:val="1"/>
         </w:numPr>
-        <w:spacing w:after="0"/>
+        <w:spacing w:after="0" w:line="276" w:lineRule="auto"/>
+        <w:jc w:val="both"/>
         <w:rPr>
           <w:rFonts w:ascii="Times New Roman" w:eastAsiaTheme="minorEastAsia" w:hAnsi="Times New Roman" w:cs="Times New Roman"/>
           <w:sz w:val="24"/>
@@ -3116,9 +3299,8 @@
           <w:sz w:val="24"/>
           <w:szCs w:val="24"/>
         </w:rPr>
-        <w:t xml:space="preserve">Calculate </w:t>
-      </w:r>
-      <w:proofErr w:type="spellStart"/>
+        <w:t>Calculate spawn</w:t>
+      </w:r>
       <w:r>
         <w:rPr>
           <w:rFonts w:ascii="Times New Roman" w:eastAsiaTheme="minorEastAsia" w:hAnsi="Times New Roman" w:cs="Times New Roman"/>
@@ -3126,9 +3308,8 @@
           <w:sz w:val="24"/>
           <w:szCs w:val="24"/>
         </w:rPr>
-        <w:t>spawner</w:t>
-      </w:r>
-      <w:proofErr w:type="spellEnd"/>
+        <w:t>ing</w:t>
+      </w:r>
       <w:r>
         <w:rPr>
           <w:rFonts w:ascii="Times New Roman" w:eastAsiaTheme="minorEastAsia" w:hAnsi="Times New Roman" w:cs="Times New Roman"/>
@@ -3198,7 +3379,8 @@
     <w:p>
       <w:pPr>
         <w:pStyle w:val="ListParagraph"/>
-        <w:spacing w:after="0"/>
+        <w:spacing w:after="0" w:line="276" w:lineRule="auto"/>
+        <w:jc w:val="both"/>
         <w:rPr>
           <w:rFonts w:ascii="Times New Roman" w:eastAsiaTheme="minorEastAsia" w:hAnsi="Times New Roman" w:cs="Times New Roman"/>
           <w:sz w:val="24"/>
@@ -3409,15 +3591,7 @@
                 <w:sz w:val="24"/>
                 <w:szCs w:val="24"/>
               </w:rPr>
-              <m:t>Y</m:t>
-            </m:r>
-            <m:r>
-              <w:rPr>
-                <w:rFonts w:ascii="Cambria Math" w:hAnsi="Cambria Math"/>
-                <w:sz w:val="24"/>
-                <w:szCs w:val="24"/>
-              </w:rPr>
-              <m:t>PR</m:t>
+              <m:t>YPR</m:t>
             </m:r>
           </m:e>
           <m:sub>
@@ -3648,7 +3822,8 @@
     </w:p>
     <w:p>
       <w:pPr>
-        <w:spacing w:after="0"/>
+        <w:spacing w:after="0" w:line="276" w:lineRule="auto"/>
+        <w:jc w:val="both"/>
         <w:rPr>
           <w:rFonts w:ascii="Times New Roman" w:eastAsiaTheme="minorEastAsia" w:hAnsi="Times New Roman" w:cs="Times New Roman"/>
           <w:sz w:val="24"/>
@@ -3663,7 +3838,8 @@
           <w:ilvl w:val="0"/>
           <w:numId w:val="1"/>
         </w:numPr>
-        <w:spacing w:after="0"/>
+        <w:spacing w:after="0" w:line="276" w:lineRule="auto"/>
+        <w:jc w:val="both"/>
         <w:rPr>
           <w:rFonts w:ascii="Times New Roman" w:eastAsiaTheme="minorEastAsia" w:hAnsi="Times New Roman" w:cs="Times New Roman"/>
           <w:sz w:val="24"/>
@@ -3694,7 +3870,15 @@
           <w:sz w:val="24"/>
           <w:szCs w:val="24"/>
         </w:rPr>
-        <w:t xml:space="preserve">; unfished recruitment is then </w:t>
+        <w:t xml:space="preserve">; unfished recruitment is </w:t>
+      </w:r>
+      <w:r>
+        <w:rPr>
+          <w:rFonts w:ascii="Times New Roman" w:eastAsiaTheme="minorEastAsia" w:hAnsi="Times New Roman" w:cs="Times New Roman"/>
+          <w:sz w:val="24"/>
+          <w:szCs w:val="24"/>
+        </w:rPr>
+        <w:t xml:space="preserve">given by </w:t>
       </w:r>
       <m:oMath>
         <m:sSub>
@@ -3762,6 +3946,22 @@
           </m:sup>
         </m:sSup>
       </m:oMath>
+      <w:r>
+        <w:rPr>
+          <w:rFonts w:ascii="Times New Roman" w:eastAsiaTheme="minorEastAsia" w:hAnsi="Times New Roman" w:cs="Times New Roman"/>
+          <w:sz w:val="24"/>
+          <w:szCs w:val="24"/>
+        </w:rPr>
+        <w:t>.</w:t>
+      </w:r>
+      <w:r>
+        <w:rPr>
+          <w:rFonts w:ascii="Times New Roman" w:eastAsiaTheme="minorEastAsia" w:hAnsi="Times New Roman" w:cs="Times New Roman"/>
+          <w:sz w:val="24"/>
+          <w:szCs w:val="24"/>
+        </w:rPr>
+        <w:t xml:space="preserve"> Multiply this by the quantities found in Step 4 to determine the expected spawning biomass and yield by area.</w:t>
+      </w:r>
     </w:p>
     <w:p>
       <w:pPr>
@@ -3770,28 +3970,259 @@
           <w:ilvl w:val="0"/>
           <w:numId w:val="1"/>
         </w:numPr>
-        <w:spacing w:after="0"/>
-        <w:rPr>
-          <w:rFonts w:ascii="Times New Roman" w:eastAsiaTheme="minorEastAsia" w:hAnsi="Times New Roman" w:cs="Times New Roman"/>
-          <w:sz w:val="24"/>
-          <w:szCs w:val="24"/>
-        </w:rPr>
-      </w:pPr>
-      <w:r>
-        <w:rPr>
-          <w:rFonts w:ascii="Times New Roman" w:eastAsiaTheme="minorEastAsia" w:hAnsi="Times New Roman" w:cs="Times New Roman"/>
-          <w:sz w:val="24"/>
-          <w:szCs w:val="24"/>
-        </w:rPr>
-        <w:t xml:space="preserve">Once equilibrium values for all areas have been found, adjust </w:t>
+        <w:spacing w:after="0" w:line="276" w:lineRule="auto"/>
+        <w:jc w:val="both"/>
+        <w:rPr>
+          <w:rFonts w:ascii="Times New Roman" w:eastAsiaTheme="minorEastAsia" w:hAnsi="Times New Roman" w:cs="Times New Roman"/>
+          <w:color w:val="595959" w:themeColor="text1" w:themeTint="A6"/>
+          <w:sz w:val="24"/>
+          <w:szCs w:val="24"/>
+        </w:rPr>
+      </w:pPr>
+      <w:r>
+        <w:rPr>
+          <w:rFonts w:ascii="Times New Roman" w:eastAsiaTheme="minorEastAsia" w:hAnsi="Times New Roman" w:cs="Times New Roman"/>
+          <w:b/>
+          <w:bCs/>
+          <w:sz w:val="24"/>
+          <w:szCs w:val="24"/>
+        </w:rPr>
+        <w:t>Maia unclear about this step</w:t>
+      </w:r>
+      <w:r>
+        <w:rPr>
+          <w:rFonts w:ascii="Times New Roman" w:eastAsiaTheme="minorEastAsia" w:hAnsi="Times New Roman" w:cs="Times New Roman"/>
+          <w:b/>
+          <w:bCs/>
+          <w:sz w:val="24"/>
+          <w:szCs w:val="24"/>
+        </w:rPr>
+        <w:t>, not currently implemented</w:t>
+      </w:r>
+      <w:r>
+        <w:rPr>
+          <w:rFonts w:ascii="Times New Roman" w:eastAsiaTheme="minorEastAsia" w:hAnsi="Times New Roman" w:cs="Times New Roman"/>
+          <w:b/>
+          <w:bCs/>
+          <w:sz w:val="24"/>
+          <w:szCs w:val="24"/>
+        </w:rPr>
+        <w:t>:</w:t>
+      </w:r>
+      <w:r>
+        <w:rPr>
+          <w:rFonts w:ascii="Times New Roman" w:eastAsiaTheme="minorEastAsia" w:hAnsi="Times New Roman" w:cs="Times New Roman"/>
+          <w:sz w:val="24"/>
+          <w:szCs w:val="24"/>
+        </w:rPr>
+        <w:t xml:space="preserve"> </w:t>
+      </w:r>
+      <w:r>
+        <w:rPr>
+          <w:rFonts w:ascii="Times New Roman" w:eastAsiaTheme="minorEastAsia" w:hAnsi="Times New Roman" w:cs="Times New Roman"/>
+          <w:color w:val="595959" w:themeColor="text1" w:themeTint="A6"/>
+          <w:sz w:val="24"/>
+          <w:szCs w:val="24"/>
+        </w:rPr>
+        <w:t xml:space="preserve">The </w:t>
+      </w:r>
+      <w:r>
+        <w:rPr>
+          <w:rFonts w:ascii="Times New Roman" w:eastAsiaTheme="minorEastAsia" w:hAnsi="Times New Roman" w:cs="Times New Roman"/>
+          <w:color w:val="595959" w:themeColor="text1" w:themeTint="A6"/>
+          <w:sz w:val="24"/>
+          <w:szCs w:val="24"/>
+        </w:rPr>
+        <w:t>new global recruitment level</w:t>
+      </w:r>
+      <w:r>
+        <w:rPr>
+          <w:rFonts w:ascii="Times New Roman" w:eastAsiaTheme="minorEastAsia" w:hAnsi="Times New Roman" w:cs="Times New Roman"/>
+          <w:color w:val="595959" w:themeColor="text1" w:themeTint="A6"/>
+          <w:sz w:val="24"/>
+          <w:szCs w:val="24"/>
+        </w:rPr>
+        <w:t xml:space="preserve">, </w:t>
+      </w:r>
+      <w:proofErr w:type="spellStart"/>
+      <w:r>
+        <w:rPr>
+          <w:rFonts w:ascii="Times New Roman" w:eastAsiaTheme="minorEastAsia" w:hAnsi="Times New Roman" w:cs="Times New Roman"/>
+          <w:color w:val="595959" w:themeColor="text1" w:themeTint="A6"/>
+          <w:sz w:val="24"/>
+          <w:szCs w:val="24"/>
+          <w:highlight w:val="yellow"/>
+        </w:rPr>
+        <w:t>Rreftilde</w:t>
+      </w:r>
+      <w:proofErr w:type="spellEnd"/>
+      <w:r>
+        <w:rPr>
+          <w:rFonts w:ascii="Times New Roman" w:eastAsiaTheme="minorEastAsia" w:hAnsi="Times New Roman" w:cs="Times New Roman"/>
+          <w:color w:val="595959" w:themeColor="text1" w:themeTint="A6"/>
+          <w:sz w:val="24"/>
+          <w:szCs w:val="24"/>
+        </w:rPr>
+        <w:t>,</w:t>
+      </w:r>
+      <w:r>
+        <w:rPr>
+          <w:rFonts w:ascii="Times New Roman" w:eastAsiaTheme="minorEastAsia" w:hAnsi="Times New Roman" w:cs="Times New Roman"/>
+          <w:color w:val="595959" w:themeColor="text1" w:themeTint="A6"/>
+          <w:sz w:val="24"/>
+          <w:szCs w:val="24"/>
+        </w:rPr>
+        <w:t xml:space="preserve"> </w:t>
+      </w:r>
+      <w:r>
+        <w:rPr>
+          <w:rFonts w:ascii="Times New Roman" w:eastAsiaTheme="minorEastAsia" w:hAnsi="Times New Roman" w:cs="Times New Roman"/>
+          <w:color w:val="595959" w:themeColor="text1" w:themeTint="A6"/>
+          <w:sz w:val="24"/>
+          <w:szCs w:val="24"/>
+        </w:rPr>
+        <w:t>is</w:t>
+      </w:r>
+      <w:r>
+        <w:rPr>
+          <w:rFonts w:ascii="Times New Roman" w:eastAsiaTheme="minorEastAsia" w:hAnsi="Times New Roman" w:cs="Times New Roman"/>
+          <w:color w:val="595959" w:themeColor="text1" w:themeTint="A6"/>
+          <w:sz w:val="24"/>
+          <w:szCs w:val="24"/>
+        </w:rPr>
+        <w:t xml:space="preserve"> the sum of equilibrium recruitment </w:t>
+      </w:r>
+      <w:r>
+        <w:rPr>
+          <w:rFonts w:ascii="Times New Roman" w:eastAsiaTheme="minorEastAsia" w:hAnsi="Times New Roman" w:cs="Times New Roman"/>
+          <w:color w:val="595959" w:themeColor="text1" w:themeTint="A6"/>
+          <w:sz w:val="24"/>
+          <w:szCs w:val="24"/>
+        </w:rPr>
+        <w:t>from</w:t>
+      </w:r>
+      <w:r>
+        <w:rPr>
+          <w:rFonts w:ascii="Times New Roman" w:eastAsiaTheme="minorEastAsia" w:hAnsi="Times New Roman" w:cs="Times New Roman"/>
+          <w:color w:val="595959" w:themeColor="text1" w:themeTint="A6"/>
+          <w:sz w:val="24"/>
+          <w:szCs w:val="24"/>
+        </w:rPr>
+        <w:t xml:space="preserve"> each area</w:t>
+      </w:r>
+      <w:r>
+        <w:rPr>
+          <w:rFonts w:ascii="Times New Roman" w:eastAsiaTheme="minorEastAsia" w:hAnsi="Times New Roman" w:cs="Times New Roman"/>
+          <w:color w:val="595959" w:themeColor="text1" w:themeTint="A6"/>
+          <w:sz w:val="24"/>
+          <w:szCs w:val="24"/>
+        </w:rPr>
+        <w:t xml:space="preserve">. </w:t>
+      </w:r>
+    </w:p>
+    <w:p>
+      <w:pPr>
+        <w:pStyle w:val="ListParagraph"/>
+        <w:spacing w:after="0" w:line="276" w:lineRule="auto"/>
+        <w:jc w:val="both"/>
+        <w:rPr>
+          <w:rFonts w:ascii="Times New Roman" w:eastAsiaTheme="minorEastAsia" w:hAnsi="Times New Roman" w:cs="Times New Roman"/>
+          <w:color w:val="595959" w:themeColor="text1" w:themeTint="A6"/>
+          <w:sz w:val="24"/>
+          <w:szCs w:val="24"/>
+        </w:rPr>
+      </w:pPr>
+      <w:r>
+        <w:rPr>
+          <w:rFonts w:ascii="Times New Roman" w:eastAsiaTheme="minorEastAsia" w:hAnsi="Times New Roman" w:cs="Times New Roman"/>
+          <w:color w:val="595959" w:themeColor="text1" w:themeTint="A6"/>
+          <w:sz w:val="24"/>
+          <w:szCs w:val="24"/>
+          <w:highlight w:val="yellow"/>
+        </w:rPr>
+        <w:t>OR</w:t>
+      </w:r>
+      <w:r>
+        <w:rPr>
+          <w:rFonts w:ascii="Times New Roman" w:eastAsiaTheme="minorEastAsia" w:hAnsi="Times New Roman" w:cs="Times New Roman"/>
+          <w:color w:val="595959" w:themeColor="text1" w:themeTint="A6"/>
+          <w:sz w:val="24"/>
+          <w:szCs w:val="24"/>
+        </w:rPr>
+        <w:t xml:space="preserve"> Use Equation 2b to calculate expected equilibrium biomass from each area, </w:t>
+      </w:r>
+      <w:r>
+        <w:rPr>
+          <w:rFonts w:ascii="Times New Roman" w:eastAsiaTheme="minorEastAsia" w:hAnsi="Times New Roman" w:cs="Times New Roman"/>
+          <w:color w:val="595959" w:themeColor="text1" w:themeTint="A6"/>
+          <w:sz w:val="24"/>
+          <w:szCs w:val="24"/>
+        </w:rPr>
+        <w:t xml:space="preserve">using the area-specific unfished biomass and </w:t>
       </w:r>
       <m:oMath>
+        <m:r>
+          <w:rPr>
+            <w:rFonts w:ascii="Cambria Math" w:hAnsi="Cambria Math"/>
+            <w:color w:val="595959" w:themeColor="text1" w:themeTint="A6"/>
+            <w:sz w:val="24"/>
+            <w:szCs w:val="24"/>
+          </w:rPr>
+          <m:t>SPBR</m:t>
+        </m:r>
+      </m:oMath>
+      <w:r>
+        <w:rPr>
+          <w:rFonts w:ascii="Times New Roman" w:eastAsiaTheme="minorEastAsia" w:hAnsi="Times New Roman" w:cs="Times New Roman"/>
+          <w:color w:val="595959" w:themeColor="text1" w:themeTint="A6"/>
+          <w:sz w:val="24"/>
+          <w:szCs w:val="24"/>
+        </w:rPr>
+        <w:t xml:space="preserve">; unfished recruitment is given by </w:t>
+      </w:r>
+      <m:oMath>
+        <m:sSub>
+          <m:sSubPr>
+            <m:ctrlPr>
+              <w:rPr>
+                <w:rFonts w:ascii="Cambria Math" w:hAnsi="Cambria Math"/>
+                <w:i/>
+                <w:color w:val="595959" w:themeColor="text1" w:themeTint="A6"/>
+                <w:sz w:val="24"/>
+                <w:szCs w:val="24"/>
+              </w:rPr>
+            </m:ctrlPr>
+          </m:sSubPr>
+          <m:e>
+            <m:r>
+              <w:rPr>
+                <w:rFonts w:ascii="Cambria Math" w:hAnsi="Cambria Math"/>
+                <w:color w:val="595959" w:themeColor="text1" w:themeTint="A6"/>
+                <w:sz w:val="24"/>
+                <w:szCs w:val="24"/>
+              </w:rPr>
+              <m:t>R</m:t>
+            </m:r>
+          </m:e>
+          <m:sub>
+            <m:r>
+              <w:rPr>
+                <w:rFonts w:ascii="Cambria Math" w:hAnsi="Cambria Math"/>
+                <w:color w:val="595959" w:themeColor="text1" w:themeTint="A6"/>
+                <w:sz w:val="24"/>
+                <w:szCs w:val="24"/>
+              </w:rPr>
+              <m:t>0</m:t>
+            </m:r>
+          </m:sub>
+        </m:sSub>
         <m:sSup>
           <m:sSupPr>
             <m:ctrlPr>
               <w:rPr>
                 <w:rFonts w:ascii="Cambria Math" w:eastAsia="Times New Roman" w:hAnsi="Cambria Math" w:cs="Times New Roman"/>
                 <w:i/>
+                <w:color w:val="595959" w:themeColor="text1" w:themeTint="A6"/>
                 <w:sz w:val="24"/>
                 <w:szCs w:val="24"/>
               </w:rPr>
@@ -3801,6 +4232,7 @@
             <m:r>
               <w:rPr>
                 <w:rFonts w:ascii="Cambria Math" w:hAnsi="Cambria Math"/>
+                <w:color w:val="595959" w:themeColor="text1" w:themeTint="A6"/>
                 <w:sz w:val="24"/>
                 <w:szCs w:val="24"/>
               </w:rPr>
@@ -3811,6 +4243,7 @@
             <m:r>
               <w:rPr>
                 <w:rFonts w:ascii="Cambria Math" w:hAnsi="Cambria Math"/>
+                <w:color w:val="595959" w:themeColor="text1" w:themeTint="A6"/>
                 <w:sz w:val="24"/>
                 <w:szCs w:val="24"/>
               </w:rPr>
@@ -3822,16 +4255,140 @@
       <w:r>
         <w:rPr>
           <w:rFonts w:ascii="Times New Roman" w:eastAsiaTheme="minorEastAsia" w:hAnsi="Times New Roman" w:cs="Times New Roman"/>
-          <w:sz w:val="24"/>
-          <w:szCs w:val="24"/>
-        </w:rPr>
-        <w:t xml:space="preserve"> by the ratio</w:t>
+          <w:color w:val="595959" w:themeColor="text1" w:themeTint="A6"/>
+          <w:sz w:val="24"/>
+          <w:szCs w:val="24"/>
+        </w:rPr>
+        <w:t>.</w:t>
+      </w:r>
+      <w:r>
+        <w:rPr>
+          <w:rFonts w:ascii="Times New Roman" w:eastAsiaTheme="minorEastAsia" w:hAnsi="Times New Roman" w:cs="Times New Roman"/>
+          <w:color w:val="595959" w:themeColor="text1" w:themeTint="A6"/>
+          <w:sz w:val="24"/>
+          <w:szCs w:val="24"/>
+        </w:rPr>
+        <w:t xml:space="preserve"> </w:t>
+      </w:r>
+      <w:r>
+        <w:rPr>
+          <w:rFonts w:ascii="Times New Roman" w:eastAsiaTheme="minorEastAsia" w:hAnsi="Times New Roman" w:cs="Times New Roman"/>
+          <w:color w:val="595959" w:themeColor="text1" w:themeTint="A6"/>
+          <w:sz w:val="24"/>
+          <w:szCs w:val="24"/>
+        </w:rPr>
+        <w:t xml:space="preserve">The new global recruitment level, </w:t>
+      </w:r>
+      <w:proofErr w:type="spellStart"/>
+      <w:r>
+        <w:rPr>
+          <w:rFonts w:ascii="Times New Roman" w:eastAsiaTheme="minorEastAsia" w:hAnsi="Times New Roman" w:cs="Times New Roman"/>
+          <w:color w:val="595959" w:themeColor="text1" w:themeTint="A6"/>
+          <w:sz w:val="24"/>
+          <w:szCs w:val="24"/>
+          <w:highlight w:val="yellow"/>
+        </w:rPr>
+        <w:t>Rreftilde</w:t>
+      </w:r>
+      <w:proofErr w:type="spellEnd"/>
+      <w:r>
+        <w:rPr>
+          <w:rFonts w:ascii="Times New Roman" w:eastAsiaTheme="minorEastAsia" w:hAnsi="Times New Roman" w:cs="Times New Roman"/>
+          <w:color w:val="595959" w:themeColor="text1" w:themeTint="A6"/>
+          <w:sz w:val="24"/>
+          <w:szCs w:val="24"/>
+        </w:rPr>
+        <w:t>, is found by summing equilibrium biomass across areas and using these values in Equation 2a.</w:t>
+      </w:r>
+      <w:r>
+        <w:rPr>
+          <w:rFonts w:ascii="Times New Roman" w:eastAsiaTheme="minorEastAsia" w:hAnsi="Times New Roman" w:cs="Times New Roman"/>
+          <w:color w:val="595959" w:themeColor="text1" w:themeTint="A6"/>
+          <w:sz w:val="24"/>
+          <w:szCs w:val="24"/>
+        </w:rPr>
+        <w:t xml:space="preserve"> </w:t>
       </w:r>
     </w:p>
     <w:p>
       <w:pPr>
         <w:pStyle w:val="ListParagraph"/>
-        <w:spacing w:after="0"/>
+        <w:numPr>
+          <w:ilvl w:val="0"/>
+          <w:numId w:val="1"/>
+        </w:numPr>
+        <w:spacing w:after="0" w:line="276" w:lineRule="auto"/>
+        <w:jc w:val="both"/>
+        <w:rPr>
+          <w:rFonts w:ascii="Times New Roman" w:eastAsiaTheme="minorEastAsia" w:hAnsi="Times New Roman" w:cs="Times New Roman"/>
+          <w:sz w:val="24"/>
+          <w:szCs w:val="24"/>
+        </w:rPr>
+      </w:pPr>
+      <w:r>
+        <w:rPr>
+          <w:rFonts w:ascii="Times New Roman" w:eastAsiaTheme="minorEastAsia" w:hAnsi="Times New Roman" w:cs="Times New Roman"/>
+          <w:sz w:val="24"/>
+          <w:szCs w:val="24"/>
+        </w:rPr>
+        <w:t>Adjust</w:t>
+      </w:r>
+      <w:r>
+        <w:rPr>
+          <w:rFonts w:ascii="Times New Roman" w:eastAsiaTheme="minorEastAsia" w:hAnsi="Times New Roman" w:cs="Times New Roman"/>
+          <w:sz w:val="24"/>
+          <w:szCs w:val="24"/>
+        </w:rPr>
+        <w:t xml:space="preserve"> </w:t>
+      </w:r>
+      <m:oMath>
+        <m:sSup>
+          <m:sSupPr>
+            <m:ctrlPr>
+              <w:rPr>
+                <w:rFonts w:ascii="Cambria Math" w:eastAsia="Times New Roman" w:hAnsi="Cambria Math" w:cs="Times New Roman"/>
+                <w:i/>
+                <w:sz w:val="24"/>
+                <w:szCs w:val="24"/>
+              </w:rPr>
+            </m:ctrlPr>
+          </m:sSupPr>
+          <m:e>
+            <m:r>
+              <w:rPr>
+                <w:rFonts w:ascii="Cambria Math" w:hAnsi="Cambria Math"/>
+                <w:sz w:val="24"/>
+                <w:szCs w:val="24"/>
+              </w:rPr>
+              <m:t>ω</m:t>
+            </m:r>
+          </m:e>
+          <m:sup>
+            <m:r>
+              <w:rPr>
+                <w:rFonts w:ascii="Cambria Math" w:hAnsi="Cambria Math"/>
+                <w:sz w:val="24"/>
+                <w:szCs w:val="24"/>
+              </w:rPr>
+              <m:t>i</m:t>
+            </m:r>
+          </m:sup>
+        </m:sSup>
+      </m:oMath>
+      <w:r>
+        <w:rPr>
+          <w:rFonts w:ascii="Times New Roman" w:eastAsiaTheme="minorEastAsia" w:hAnsi="Times New Roman" w:cs="Times New Roman"/>
+          <w:sz w:val="24"/>
+          <w:szCs w:val="24"/>
+        </w:rPr>
+        <w:t xml:space="preserve"> by the ratio</w:t>
+      </w:r>
+    </w:p>
+    <w:p>
+      <w:pPr>
+        <w:pStyle w:val="ListParagraph"/>
+        <w:spacing w:after="0" w:line="276" w:lineRule="auto"/>
+        <w:jc w:val="both"/>
         <w:rPr>
           <w:rFonts w:ascii="Times New Roman" w:eastAsiaTheme="minorEastAsia" w:hAnsi="Times New Roman" w:cs="Times New Roman"/>
           <w:i/>
@@ -4024,33 +4581,62 @@
     </w:p>
     <w:p>
       <w:pPr>
+        <w:spacing w:after="0" w:line="276" w:lineRule="auto"/>
+        <w:jc w:val="both"/>
+        <w:rPr>
+          <w:rFonts w:ascii="Times New Roman" w:eastAsiaTheme="minorEastAsia" w:hAnsi="Times New Roman" w:cs="Times New Roman"/>
+          <w:sz w:val="24"/>
+          <w:szCs w:val="24"/>
+        </w:rPr>
+      </w:pPr>
+    </w:p>
+    <w:p>
+      <w:pPr>
         <w:pStyle w:val="ListParagraph"/>
         <w:numPr>
           <w:ilvl w:val="0"/>
           <w:numId w:val="1"/>
         </w:numPr>
-        <w:spacing w:after="0"/>
-        <w:rPr>
-          <w:rFonts w:ascii="Times New Roman" w:eastAsiaTheme="minorEastAsia" w:hAnsi="Times New Roman" w:cs="Times New Roman"/>
-          <w:sz w:val="24"/>
-          <w:szCs w:val="24"/>
-        </w:rPr>
-      </w:pPr>
-      <w:r>
-        <w:rPr>
-          <w:rFonts w:ascii="Times New Roman" w:eastAsiaTheme="minorEastAsia" w:hAnsi="Times New Roman" w:cs="Times New Roman"/>
-          <w:sz w:val="24"/>
-          <w:szCs w:val="24"/>
-        </w:rPr>
-        <w:t xml:space="preserve"> </w:t>
-      </w:r>
-      <w:r>
-        <w:rPr>
-          <w:rFonts w:ascii="Times New Roman" w:eastAsiaTheme="minorEastAsia" w:hAnsi="Times New Roman" w:cs="Times New Roman"/>
-          <w:sz w:val="24"/>
-          <w:szCs w:val="24"/>
-        </w:rPr>
-        <w:t xml:space="preserve">Repeat steps 1-5, using </w:t>
+        <w:spacing w:after="0" w:line="276" w:lineRule="auto"/>
+        <w:jc w:val="both"/>
+        <w:rPr>
+          <w:rFonts w:ascii="Times New Roman" w:eastAsiaTheme="minorEastAsia" w:hAnsi="Times New Roman" w:cs="Times New Roman"/>
+          <w:sz w:val="24"/>
+          <w:szCs w:val="24"/>
+        </w:rPr>
+      </w:pPr>
+      <w:r>
+        <w:rPr>
+          <w:rFonts w:ascii="Times New Roman" w:eastAsiaTheme="minorEastAsia" w:hAnsi="Times New Roman" w:cs="Times New Roman"/>
+          <w:sz w:val="24"/>
+          <w:szCs w:val="24"/>
+        </w:rPr>
+        <w:t xml:space="preserve">Repeat steps </w:t>
+      </w:r>
+      <w:r>
+        <w:rPr>
+          <w:rFonts w:ascii="Times New Roman" w:eastAsiaTheme="minorEastAsia" w:hAnsi="Times New Roman" w:cs="Times New Roman"/>
+          <w:sz w:val="24"/>
+          <w:szCs w:val="24"/>
+          <w:highlight w:val="yellow"/>
+        </w:rPr>
+        <w:t>1-5</w:t>
+      </w:r>
+      <w:r>
+        <w:rPr>
+          <w:rFonts w:ascii="Times New Roman" w:eastAsiaTheme="minorEastAsia" w:hAnsi="Times New Roman" w:cs="Times New Roman"/>
+          <w:sz w:val="24"/>
+          <w:szCs w:val="24"/>
+        </w:rPr>
+        <w:t xml:space="preserve"> once</w:t>
+      </w:r>
+      <w:r>
+        <w:rPr>
+          <w:rFonts w:ascii="Times New Roman" w:eastAsiaTheme="minorEastAsia" w:hAnsi="Times New Roman" w:cs="Times New Roman"/>
+          <w:sz w:val="24"/>
+          <w:szCs w:val="24"/>
+        </w:rPr>
+        <w:t xml:space="preserve">, using </w:t>
       </w:r>
       <m:oMath>
         <m:sSubSup>
@@ -4150,7 +4736,8 @@
     <w:p>
       <w:pPr>
         <w:pStyle w:val="ListParagraph"/>
-        <w:spacing w:after="0"/>
+        <w:spacing w:after="0" w:line="276" w:lineRule="auto"/>
+        <w:jc w:val="both"/>
         <w:rPr>
           <w:rFonts w:ascii="Times New Roman" w:eastAsiaTheme="minorEastAsia" w:hAnsi="Times New Roman" w:cs="Times New Roman"/>
           <w:sz w:val="24"/>
@@ -4160,7 +4747,8 @@
     </w:p>
     <w:p>
       <w:pPr>
-        <w:spacing w:after="0"/>
+        <w:spacing w:after="0" w:line="276" w:lineRule="auto"/>
+        <w:jc w:val="both"/>
         <w:rPr>
           <w:rFonts w:ascii="Times New Roman" w:hAnsi="Times New Roman" w:cs="Times New Roman"/>
           <w:i/>
@@ -4175,12 +4763,14 @@
           <w:sz w:val="24"/>
           <w:szCs w:val="24"/>
         </w:rPr>
+        <w:lastRenderedPageBreak/>
         <w:t>Results</w:t>
       </w:r>
     </w:p>
     <w:p>
       <w:pPr>
-        <w:spacing w:after="0"/>
+        <w:spacing w:after="0" w:line="276" w:lineRule="auto"/>
+        <w:jc w:val="both"/>
         <w:rPr>
           <w:rFonts w:ascii="Times New Roman" w:hAnsi="Times New Roman" w:cs="Times New Roman"/>
           <w:iCs/>
@@ -4200,7 +4790,8 @@
     </w:p>
     <w:p>
       <w:pPr>
-        <w:spacing w:after="0"/>
+        <w:spacing w:after="0" w:line="276" w:lineRule="auto"/>
+        <w:jc w:val="both"/>
         <w:rPr>
           <w:rFonts w:ascii="Times New Roman" w:hAnsi="Times New Roman" w:cs="Times New Roman"/>
           <w:iCs/>
@@ -4211,7 +4802,8 @@
     </w:p>
     <w:p>
       <w:pPr>
-        <w:spacing w:after="0"/>
+        <w:spacing w:after="0" w:line="276" w:lineRule="auto"/>
+        <w:jc w:val="both"/>
         <w:rPr>
           <w:rFonts w:ascii="Times New Roman" w:hAnsi="Times New Roman" w:cs="Times New Roman"/>
           <w:iCs/>
@@ -4222,7 +4814,8 @@
     </w:p>
     <w:p>
       <w:pPr>
-        <w:spacing w:after="0"/>
+        <w:spacing w:after="0" w:line="276" w:lineRule="auto"/>
+        <w:jc w:val="both"/>
         <w:rPr>
           <w:rFonts w:ascii="Times New Roman" w:hAnsi="Times New Roman" w:cs="Times New Roman"/>
           <w:b/>
@@ -4263,6 +4856,8 @@
           </w:tcPr>
           <w:p>
             <w:pPr>
+              <w:spacing w:line="276" w:lineRule="auto"/>
+              <w:jc w:val="both"/>
               <w:rPr>
                 <w:rFonts w:ascii="Times New Roman" w:hAnsi="Times New Roman" w:cs="Times New Roman"/>
                 <w:b/>
@@ -4291,6 +4886,8 @@
           </w:tcPr>
           <w:p>
             <w:pPr>
+              <w:spacing w:line="276" w:lineRule="auto"/>
+              <w:jc w:val="both"/>
               <w:rPr>
                 <w:rFonts w:ascii="Times New Roman" w:hAnsi="Times New Roman" w:cs="Times New Roman"/>
                 <w:b/>
@@ -4319,6 +4916,8 @@
           </w:tcPr>
           <w:p>
             <w:pPr>
+              <w:spacing w:line="276" w:lineRule="auto"/>
+              <w:jc w:val="both"/>
               <w:rPr>
                 <w:rFonts w:ascii="Times New Roman" w:hAnsi="Times New Roman" w:cs="Times New Roman"/>
                 <w:b/>
@@ -4347,6 +4946,8 @@
           </w:tcPr>
           <w:p>
             <w:pPr>
+              <w:spacing w:line="276" w:lineRule="auto"/>
+              <w:jc w:val="both"/>
               <w:rPr>
                 <w:rFonts w:ascii="Times New Roman" w:hAnsi="Times New Roman" w:cs="Times New Roman"/>
                 <w:b/>
@@ -4377,6 +4978,8 @@
           </w:tcPr>
           <w:p>
             <w:pPr>
+              <w:spacing w:line="276" w:lineRule="auto"/>
+              <w:jc w:val="both"/>
               <w:rPr>
                 <w:rFonts w:ascii="Times New Roman" w:hAnsi="Times New Roman" w:cs="Times New Roman"/>
                 <w:iCs/>
@@ -4434,6 +5037,7 @@
           </w:tcPr>
           <w:p>
             <w:pPr>
+              <w:spacing w:line="276" w:lineRule="auto"/>
               <w:rPr>
                 <w:rFonts w:ascii="Times New Roman" w:hAnsi="Times New Roman" w:cs="Times New Roman"/>
                 <w:iCs/>
@@ -4458,6 +5062,7 @@
           </w:tcPr>
           <w:p>
             <w:pPr>
+              <w:spacing w:line="276" w:lineRule="auto"/>
               <w:rPr>
                 <w:rFonts w:ascii="Times New Roman" w:hAnsi="Times New Roman" w:cs="Times New Roman"/>
                 <w:iCs/>
@@ -4477,6 +5082,7 @@
           </w:p>
           <w:p>
             <w:pPr>
+              <w:spacing w:line="276" w:lineRule="auto"/>
               <w:rPr>
                 <w:rFonts w:ascii="Times New Roman" w:hAnsi="Times New Roman" w:cs="Times New Roman"/>
                 <w:iCs/>
@@ -4496,6 +5102,7 @@
           </w:p>
           <w:p>
             <w:pPr>
+              <w:spacing w:line="276" w:lineRule="auto"/>
               <w:rPr>
                 <w:rFonts w:ascii="Times New Roman" w:hAnsi="Times New Roman" w:cs="Times New Roman"/>
                 <w:iCs/>
@@ -4520,6 +5127,7 @@
           </w:tcPr>
           <w:p>
             <w:pPr>
+              <w:spacing w:line="276" w:lineRule="auto"/>
               <w:rPr>
                 <w:rFonts w:ascii="Times New Roman" w:hAnsi="Times New Roman" w:cs="Times New Roman"/>
                 <w:iCs/>
@@ -4534,7 +5142,70 @@
                 <w:sz w:val="24"/>
                 <w:szCs w:val="24"/>
               </w:rPr>
-              <w:t>Adjusted based on ratio of B equilibrium</w:t>
+              <w:t xml:space="preserve">Adjusted based on </w:t>
+            </w:r>
+            <w:r>
+              <w:rPr>
+                <w:rFonts w:ascii="Times New Roman" w:hAnsi="Times New Roman" w:cs="Times New Roman"/>
+                <w:iCs/>
+                <w:sz w:val="24"/>
+                <w:szCs w:val="24"/>
+              </w:rPr>
+              <w:t xml:space="preserve">areal </w:t>
+            </w:r>
+            <w:r>
+              <w:rPr>
+                <w:rFonts w:ascii="Times New Roman" w:hAnsi="Times New Roman" w:cs="Times New Roman"/>
+                <w:iCs/>
+                <w:sz w:val="24"/>
+                <w:szCs w:val="24"/>
+              </w:rPr>
+              <w:t>ratio</w:t>
+            </w:r>
+            <w:r>
+              <w:rPr>
+                <w:rFonts w:ascii="Times New Roman" w:hAnsi="Times New Roman" w:cs="Times New Roman"/>
+                <w:iCs/>
+                <w:sz w:val="24"/>
+                <w:szCs w:val="24"/>
+              </w:rPr>
+              <w:t>s</w:t>
+            </w:r>
+            <w:r>
+              <w:rPr>
+                <w:rFonts w:ascii="Times New Roman" w:hAnsi="Times New Roman" w:cs="Times New Roman"/>
+                <w:iCs/>
+                <w:sz w:val="24"/>
+                <w:szCs w:val="24"/>
+              </w:rPr>
+              <w:t xml:space="preserve"> of </w:t>
+            </w:r>
+            <w:r>
+              <w:rPr>
+                <w:rFonts w:ascii="Times New Roman" w:hAnsi="Times New Roman" w:cs="Times New Roman"/>
+                <w:iCs/>
+                <w:sz w:val="24"/>
+                <w:szCs w:val="24"/>
+              </w:rPr>
+              <w:t>equilibrium</w:t>
+            </w:r>
+            <w:r>
+              <w:rPr>
+                <w:rFonts w:ascii="Times New Roman" w:hAnsi="Times New Roman" w:cs="Times New Roman"/>
+                <w:iCs/>
+                <w:sz w:val="24"/>
+                <w:szCs w:val="24"/>
+              </w:rPr>
+              <w:t xml:space="preserve"> </w:t>
+            </w:r>
+            <w:r>
+              <w:rPr>
+                <w:rFonts w:ascii="Times New Roman" w:hAnsi="Times New Roman" w:cs="Times New Roman"/>
+                <w:iCs/>
+                <w:sz w:val="24"/>
+                <w:szCs w:val="24"/>
+              </w:rPr>
+              <w:t xml:space="preserve">B </w:t>
             </w:r>
           </w:p>
         </w:tc>
@@ -4546,7 +5217,8 @@
           </w:tcPr>
           <w:p>
             <w:pPr>
-              <w:jc w:val="center"/>
+              <w:spacing w:line="276" w:lineRule="auto"/>
+              <w:jc w:val="both"/>
               <w:rPr>
                 <w:rFonts w:ascii="Times New Roman" w:hAnsi="Times New Roman" w:cs="Times New Roman"/>
                 <w:iCs/>
@@ -4571,6 +5243,7 @@
           </w:tcPr>
           <w:p>
             <w:pPr>
+              <w:spacing w:line="276" w:lineRule="auto"/>
               <w:rPr>
                 <w:rFonts w:ascii="Times New Roman" w:hAnsi="Times New Roman" w:cs="Times New Roman"/>
                 <w:iCs/>
@@ -4595,6 +5268,7 @@
           </w:tcPr>
           <w:p>
             <w:pPr>
+              <w:spacing w:line="276" w:lineRule="auto"/>
               <w:rPr>
                 <w:rFonts w:ascii="Times New Roman" w:hAnsi="Times New Roman" w:cs="Times New Roman"/>
                 <w:iCs/>
@@ -4619,6 +5293,7 @@
           </w:tcPr>
           <w:p>
             <w:pPr>
+              <w:spacing w:line="276" w:lineRule="auto"/>
               <w:rPr>
                 <w:rFonts w:ascii="Times New Roman" w:hAnsi="Times New Roman" w:cs="Times New Roman"/>
                 <w:iCs/>
@@ -4645,6 +5320,8 @@
           </w:tcPr>
           <w:p>
             <w:pPr>
+              <w:spacing w:line="276" w:lineRule="auto"/>
+              <w:jc w:val="both"/>
               <w:rPr>
                 <w:rFonts w:ascii="Times New Roman" w:hAnsi="Times New Roman" w:cs="Times New Roman"/>
                 <w:iCs/>
@@ -4702,6 +5379,7 @@
           </w:tcPr>
           <w:p>
             <w:pPr>
+              <w:spacing w:line="276" w:lineRule="auto"/>
               <w:rPr>
                 <w:rFonts w:ascii="Times New Roman" w:eastAsiaTheme="minorEastAsia" w:hAnsi="Times New Roman" w:cs="Times New Roman"/>
                 <w:iCs/>
@@ -4726,6 +5404,7 @@
           </w:tcPr>
           <w:p>
             <w:pPr>
+              <w:spacing w:line="276" w:lineRule="auto"/>
               <w:rPr>
                 <w:rFonts w:ascii="Times New Roman" w:hAnsi="Times New Roman" w:cs="Times New Roman"/>
                 <w:iCs/>
@@ -4750,6 +5429,7 @@
           </w:tcPr>
           <w:p>
             <w:pPr>
+              <w:spacing w:line="276" w:lineRule="auto"/>
               <w:rPr>
                 <w:rFonts w:ascii="Times New Roman" w:hAnsi="Times New Roman" w:cs="Times New Roman"/>
                 <w:iCs/>
@@ -4776,6 +5456,8 @@
           </w:tcPr>
           <w:p>
             <w:pPr>
+              <w:spacing w:line="276" w:lineRule="auto"/>
+              <w:jc w:val="both"/>
               <w:rPr>
                 <w:rFonts w:ascii="Times New Roman" w:eastAsia="Calibri" w:hAnsi="Times New Roman" w:cs="Times New Roman"/>
                 <w:iCs/>
@@ -4829,6 +5511,7 @@
           </w:tcPr>
           <w:p>
             <w:pPr>
+              <w:spacing w:line="276" w:lineRule="auto"/>
               <w:rPr>
                 <w:rFonts w:ascii="Times New Roman" w:eastAsiaTheme="minorEastAsia" w:hAnsi="Times New Roman" w:cs="Times New Roman"/>
                 <w:iCs/>
@@ -4853,6 +5536,7 @@
           </w:tcPr>
           <w:p>
             <w:pPr>
+              <w:spacing w:line="276" w:lineRule="auto"/>
               <w:rPr>
                 <w:rFonts w:ascii="Times New Roman" w:hAnsi="Times New Roman" w:cs="Times New Roman"/>
                 <w:iCs/>
@@ -4877,6 +5561,7 @@
           </w:tcPr>
           <w:p>
             <w:pPr>
+              <w:spacing w:line="276" w:lineRule="auto"/>
               <w:rPr>
                 <w:rFonts w:ascii="Times New Roman" w:hAnsi="Times New Roman" w:cs="Times New Roman"/>
                 <w:iCs/>
@@ -4899,7 +5584,8 @@
     </w:tbl>
     <w:p>
       <w:pPr>
-        <w:spacing w:after="0"/>
+        <w:spacing w:after="0" w:line="276" w:lineRule="auto"/>
+        <w:jc w:val="both"/>
         <w:rPr>
           <w:rFonts w:ascii="Times New Roman" w:hAnsi="Times New Roman" w:cs="Times New Roman"/>
           <w:iCs/>
@@ -4914,13 +5600,13 @@
           <w:sz w:val="24"/>
           <w:szCs w:val="24"/>
         </w:rPr>
-        <w:lastRenderedPageBreak/>
         <w:t>Table 1. Input parameter values for both the current and proposed approaches.</w:t>
       </w:r>
     </w:p>
     <w:p>
       <w:pPr>
-        <w:spacing w:after="0"/>
+        <w:spacing w:after="0" w:line="276" w:lineRule="auto"/>
+        <w:jc w:val="both"/>
         <w:rPr>
           <w:rFonts w:ascii="Times New Roman" w:hAnsi="Times New Roman" w:cs="Times New Roman"/>
           <w:iCs/>
@@ -4931,7 +5617,8 @@
     </w:p>
     <w:p>
       <w:pPr>
-        <w:spacing w:after="0"/>
+        <w:spacing w:after="0" w:line="276" w:lineRule="auto"/>
+        <w:jc w:val="both"/>
         <w:rPr>
           <w:rFonts w:ascii="Times New Roman" w:hAnsi="Times New Roman" w:cs="Times New Roman"/>
           <w:b/>
@@ -4956,7 +5643,8 @@
     <w:p>
       <w:pPr>
         <w:pStyle w:val="NormalWeb"/>
-        <w:spacing w:before="0" w:beforeAutospacing="0" w:after="0" w:afterAutospacing="0"/>
+        <w:spacing w:before="0" w:beforeAutospacing="0" w:after="0" w:afterAutospacing="0" w:line="276" w:lineRule="auto"/>
+        <w:jc w:val="both"/>
       </w:pPr>
       <w:r>
         <w:rPr>
@@ -4967,6 +5655,7 @@
           <w:szCs w:val="22"/>
           <w:bdr w:val="none" w:sz="0" w:space="0" w:color="auto" w:frame="1"/>
         </w:rPr>
+        <w:lastRenderedPageBreak/>
         <w:drawing>
           <wp:inline distT="0" distB="0" distL="0" distR="0" wp14:anchorId="59E7F9C0" wp14:editId="1A9D7FB4">
             <wp:extent cx="4114800" cy="5486400"/>
@@ -4985,7 +5674,7 @@
                     </pic:cNvPicPr>
                   </pic:nvPicPr>
                   <pic:blipFill>
-                    <a:blip r:embed="rId5" cstate="print">
+                    <a:blip r:embed="rId7" cstate="print">
                       <a:extLst>
                         <a:ext uri="{28A0092B-C50C-407E-A947-70E740481C1C}">
                           <a14:useLocalDpi xmlns:a14="http://schemas.microsoft.com/office/drawing/2010/main" val="0"/>
@@ -5020,7 +5709,8 @@
     <w:p>
       <w:pPr>
         <w:pStyle w:val="NormalWeb"/>
-        <w:spacing w:before="0" w:beforeAutospacing="0" w:after="0" w:afterAutospacing="0"/>
+        <w:spacing w:before="0" w:beforeAutospacing="0" w:after="0" w:afterAutospacing="0" w:line="276" w:lineRule="auto"/>
+        <w:jc w:val="both"/>
         <w:rPr>
           <w:color w:val="000000"/>
           <w:sz w:val="22"/>
@@ -5039,7 +5729,8 @@
     <w:p>
       <w:pPr>
         <w:pStyle w:val="NormalWeb"/>
-        <w:spacing w:before="0" w:beforeAutospacing="0" w:after="0" w:afterAutospacing="0"/>
+        <w:spacing w:before="0" w:beforeAutospacing="0" w:after="0" w:afterAutospacing="0" w:line="276" w:lineRule="auto"/>
+        <w:jc w:val="both"/>
         <w:rPr>
           <w:color w:val="000000"/>
           <w:sz w:val="22"/>
@@ -5050,7 +5741,8 @@
     <w:p>
       <w:pPr>
         <w:pStyle w:val="NormalWeb"/>
-        <w:spacing w:before="0" w:beforeAutospacing="0" w:after="0" w:afterAutospacing="0"/>
+        <w:spacing w:before="0" w:beforeAutospacing="0" w:after="0" w:afterAutospacing="0" w:line="276" w:lineRule="auto"/>
+        <w:jc w:val="both"/>
       </w:pPr>
       <w:r>
         <w:rPr>
@@ -5058,10 +5750,10 @@
         </w:rPr>
         <w:lastRenderedPageBreak/>
         <w:drawing>
-          <wp:inline distT="0" distB="0" distL="0" distR="0" wp14:anchorId="407AD3A1" wp14:editId="7848EDFB">
-            <wp:extent cx="5943600" cy="4754880"/>
-            <wp:effectExtent l="0" t="0" r="0" b="7620"/>
-            <wp:docPr id="2" name="Picture 2" descr="A picture containing different, side, lined, bunch&#10;&#10;Description automatically generated"/>
+          <wp:inline distT="0" distB="0" distL="0" distR="0" wp14:anchorId="407AD3A1" wp14:editId="3BB124C2">
+            <wp:extent cx="5943599" cy="4754880"/>
+            <wp:effectExtent l="0" t="0" r="635" b="7620"/>
+            <wp:docPr id="2" name="Picture 2"/>
             <wp:cNvGraphicFramePr>
               <a:graphicFrameLocks xmlns:a="http://schemas.openxmlformats.org/drawingml/2006/main" noChangeAspect="1"/>
             </wp:cNvGraphicFramePr>
@@ -5073,7 +5765,418 @@
                     <pic:cNvPicPr/>
                   </pic:nvPicPr>
                   <pic:blipFill>
-                    <a:blip r:embed="rId6" cstate="print">
+                    <a:blip r:embed="rId8" cstate="print">
+                      <a:extLst>
+                        <a:ext uri="{28A0092B-C50C-407E-A947-70E740481C1C}">
+                          <a14:useLocalDpi xmlns:a14="http://schemas.microsoft.com/office/drawing/2010/main" val="0"/>
+                        </a:ext>
+                      </a:extLst>
+                    </a:blip>
+                    <a:stretch>
+                      <a:fillRect/>
+                    </a:stretch>
+                  </pic:blipFill>
+                  <pic:spPr>
+                    <a:xfrm>
+                      <a:off x="0" y="0"/>
+                      <a:ext cx="5943599" cy="4754880"/>
+                    </a:xfrm>
+                    <a:prstGeom prst="rect">
+                      <a:avLst/>
+                    </a:prstGeom>
+                  </pic:spPr>
+                </pic:pic>
+              </a:graphicData>
+            </a:graphic>
+          </wp:inline>
+        </w:drawing>
+      </w:r>
+    </w:p>
+    <w:p>
+      <w:pPr>
+        <w:spacing w:after="0" w:line="276" w:lineRule="auto"/>
+        <w:jc w:val="both"/>
+        <w:rPr>
+          <w:rFonts w:ascii="Times New Roman" w:hAnsi="Times New Roman" w:cs="Times New Roman"/>
+          <w:color w:val="000000"/>
+          <w:sz w:val="24"/>
+          <w:szCs w:val="24"/>
+        </w:rPr>
+      </w:pPr>
+      <w:r>
+        <w:rPr>
+          <w:rFonts w:ascii="Times New Roman" w:hAnsi="Times New Roman" w:cs="Times New Roman"/>
+          <w:color w:val="000000"/>
+          <w:sz w:val="24"/>
+          <w:szCs w:val="24"/>
+        </w:rPr>
+        <w:t>Figure 2. Input probability transition matrices among areas by age. Movement is unidirectional from areas 1 and 2 to area 3 for fish under age 6 and ceases thereafter. Lighter colors indicate higher movement probabilities; value within cell indicates the probability of moving from the source area to the sink area</w:t>
+      </w:r>
+      <w:r>
+        <w:rPr>
+          <w:rFonts w:ascii="Times New Roman" w:hAnsi="Times New Roman" w:cs="Times New Roman"/>
+          <w:color w:val="000000"/>
+          <w:sz w:val="24"/>
+          <w:szCs w:val="24"/>
+        </w:rPr>
+        <w:t>.</w:t>
+      </w:r>
+    </w:p>
+    <w:p>
+      <w:pPr>
+        <w:spacing w:after="0" w:line="276" w:lineRule="auto"/>
+        <w:jc w:val="both"/>
+        <w:rPr>
+          <w:color w:val="000000"/>
+        </w:rPr>
+      </w:pPr>
+    </w:p>
+    <w:p>
+      <w:pPr>
+        <w:spacing w:after="0" w:line="276" w:lineRule="auto"/>
+        <w:jc w:val="both"/>
+        <w:rPr>
+          <w:rFonts w:ascii="Times New Roman" w:hAnsi="Times New Roman" w:cs="Times New Roman"/>
+          <w:color w:val="000000"/>
+          <w:sz w:val="24"/>
+          <w:szCs w:val="24"/>
+        </w:rPr>
+      </w:pPr>
+      <w:r>
+        <w:rPr>
+          <w:rFonts w:ascii="Times New Roman" w:hAnsi="Times New Roman" w:cs="Times New Roman"/>
+          <w:noProof/>
+          <w:color w:val="000000"/>
+          <w:sz w:val="24"/>
+          <w:szCs w:val="24"/>
+        </w:rPr>
+        <w:lastRenderedPageBreak/>
+        <w:drawing>
+          <wp:inline distT="0" distB="0" distL="0" distR="0" wp14:anchorId="5DA56526" wp14:editId="35C840CB">
+            <wp:extent cx="5486518" cy="3657679"/>
+            <wp:effectExtent l="0" t="0" r="0" b="0"/>
+            <wp:docPr id="3" name="Picture 3"/>
+            <wp:cNvGraphicFramePr>
+              <a:graphicFrameLocks xmlns:a="http://schemas.openxmlformats.org/drawingml/2006/main" noChangeAspect="1"/>
+            </wp:cNvGraphicFramePr>
+            <a:graphic xmlns:a="http://schemas.openxmlformats.org/drawingml/2006/main">
+              <a:graphicData uri="http://schemas.openxmlformats.org/drawingml/2006/picture">
+                <pic:pic xmlns:pic="http://schemas.openxmlformats.org/drawingml/2006/picture">
+                  <pic:nvPicPr>
+                    <pic:cNvPr id="3" name="biomass_rick_Mov.png"/>
+                    <pic:cNvPicPr/>
+                  </pic:nvPicPr>
+                  <pic:blipFill>
+                    <a:blip r:embed="rId9" cstate="print">
+                      <a:extLst>
+                        <a:ext uri="{28A0092B-C50C-407E-A947-70E740481C1C}">
+                          <a14:useLocalDpi xmlns:a14="http://schemas.microsoft.com/office/drawing/2010/main" val="0"/>
+                        </a:ext>
+                      </a:extLst>
+                    </a:blip>
+                    <a:stretch>
+                      <a:fillRect/>
+                    </a:stretch>
+                  </pic:blipFill>
+                  <pic:spPr>
+                    <a:xfrm>
+                      <a:off x="0" y="0"/>
+                      <a:ext cx="5486518" cy="3657679"/>
+                    </a:xfrm>
+                    <a:prstGeom prst="rect">
+                      <a:avLst/>
+                    </a:prstGeom>
+                  </pic:spPr>
+                </pic:pic>
+              </a:graphicData>
+            </a:graphic>
+          </wp:inline>
+        </w:drawing>
+      </w:r>
+    </w:p>
+    <w:p>
+      <w:pPr>
+        <w:spacing w:after="0" w:line="276" w:lineRule="auto"/>
+        <w:jc w:val="both"/>
+        <w:rPr>
+          <w:rFonts w:ascii="Times New Roman" w:hAnsi="Times New Roman" w:cs="Times New Roman"/>
+          <w:color w:val="000000"/>
+          <w:sz w:val="24"/>
+          <w:szCs w:val="24"/>
+        </w:rPr>
+      </w:pPr>
+      <w:r>
+        <w:rPr>
+          <w:rFonts w:ascii="Times New Roman" w:hAnsi="Times New Roman" w:cs="Times New Roman"/>
+          <w:color w:val="000000"/>
+          <w:sz w:val="24"/>
+          <w:szCs w:val="24"/>
+        </w:rPr>
+        <w:t xml:space="preserve">Figure 3. Unfished </w:t>
+      </w:r>
+      <w:r>
+        <w:rPr>
+          <w:rFonts w:ascii="Times New Roman" w:hAnsi="Times New Roman" w:cs="Times New Roman"/>
+          <w:color w:val="000000"/>
+          <w:sz w:val="24"/>
+          <w:szCs w:val="24"/>
+        </w:rPr>
+        <w:t xml:space="preserve">total </w:t>
+      </w:r>
+      <w:r>
+        <w:rPr>
+          <w:rFonts w:ascii="Times New Roman" w:hAnsi="Times New Roman" w:cs="Times New Roman"/>
+          <w:color w:val="000000"/>
+          <w:sz w:val="24"/>
+          <w:szCs w:val="24"/>
+        </w:rPr>
+        <w:t xml:space="preserve">numbers-at-age </w:t>
+      </w:r>
+      <w:r>
+        <w:rPr>
+          <w:rFonts w:ascii="Times New Roman" w:hAnsi="Times New Roman" w:cs="Times New Roman"/>
+          <w:color w:val="000000"/>
+          <w:sz w:val="24"/>
+          <w:szCs w:val="24"/>
+        </w:rPr>
+        <w:t>in</w:t>
+      </w:r>
+      <w:r>
+        <w:rPr>
+          <w:rFonts w:ascii="Times New Roman" w:hAnsi="Times New Roman" w:cs="Times New Roman"/>
+          <w:color w:val="000000"/>
+          <w:sz w:val="24"/>
+          <w:szCs w:val="24"/>
+        </w:rPr>
+        <w:t xml:space="preserve"> areas. The unidirectional movement dynamic acts as a subsidy</w:t>
+      </w:r>
+      <w:r>
+        <w:rPr>
+          <w:rFonts w:ascii="Times New Roman" w:hAnsi="Times New Roman" w:cs="Times New Roman"/>
+          <w:color w:val="000000"/>
+          <w:sz w:val="24"/>
+          <w:szCs w:val="24"/>
+        </w:rPr>
+        <w:t xml:space="preserve"> of individuals</w:t>
+      </w:r>
+      <w:r>
+        <w:rPr>
+          <w:rFonts w:ascii="Times New Roman" w:hAnsi="Times New Roman" w:cs="Times New Roman"/>
+          <w:color w:val="000000"/>
+          <w:sz w:val="24"/>
+          <w:szCs w:val="24"/>
+        </w:rPr>
+        <w:t xml:space="preserve"> to Area 3.</w:t>
+      </w:r>
+    </w:p>
+    <w:p>
+      <w:pPr>
+        <w:spacing w:after="0" w:line="276" w:lineRule="auto"/>
+        <w:jc w:val="both"/>
+        <w:rPr>
+          <w:rFonts w:ascii="Times New Roman" w:hAnsi="Times New Roman" w:cs="Times New Roman"/>
+          <w:color w:val="000000"/>
+          <w:sz w:val="24"/>
+          <w:szCs w:val="24"/>
+        </w:rPr>
+      </w:pPr>
+    </w:p>
+    <w:p>
+      <w:pPr>
+        <w:spacing w:after="0" w:line="276" w:lineRule="auto"/>
+        <w:jc w:val="both"/>
+        <w:rPr>
+          <w:rFonts w:ascii="Times New Roman" w:hAnsi="Times New Roman" w:cs="Times New Roman"/>
+          <w:color w:val="000000"/>
+          <w:sz w:val="24"/>
+          <w:szCs w:val="24"/>
+        </w:rPr>
+      </w:pPr>
+      <w:r>
+        <w:rPr>
+          <w:rFonts w:ascii="Times New Roman" w:hAnsi="Times New Roman" w:cs="Times New Roman"/>
+          <w:noProof/>
+          <w:color w:val="000000"/>
+          <w:sz w:val="24"/>
+          <w:szCs w:val="24"/>
+        </w:rPr>
+        <w:lastRenderedPageBreak/>
+        <w:drawing>
+          <wp:inline distT="0" distB="0" distL="0" distR="0" wp14:anchorId="73EFAAA1" wp14:editId="3EB6F9AB">
+            <wp:extent cx="5943600" cy="4457700"/>
+            <wp:effectExtent l="0" t="0" r="0" b="0"/>
+            <wp:docPr id="4" name="Picture 4" descr="A screenshot of a cell phone&#10;&#10;Description automatically generated"/>
+            <wp:cNvGraphicFramePr>
+              <a:graphicFrameLocks xmlns:a="http://schemas.openxmlformats.org/drawingml/2006/main" noChangeAspect="1"/>
+            </wp:cNvGraphicFramePr>
+            <a:graphic xmlns:a="http://schemas.openxmlformats.org/drawingml/2006/main">
+              <a:graphicData uri="http://schemas.openxmlformats.org/drawingml/2006/picture">
+                <pic:pic xmlns:pic="http://schemas.openxmlformats.org/drawingml/2006/picture">
+                  <pic:nvPicPr>
+                    <pic:cNvPr id="4" name="Yield_Comparison.png"/>
+                    <pic:cNvPicPr/>
+                  </pic:nvPicPr>
+                  <pic:blipFill>
+                    <a:blip r:embed="rId10" cstate="print">
+                      <a:extLst>
+                        <a:ext uri="{28A0092B-C50C-407E-A947-70E740481C1C}">
+                          <a14:useLocalDpi xmlns:a14="http://schemas.microsoft.com/office/drawing/2010/main" val="0"/>
+                        </a:ext>
+                      </a:extLst>
+                    </a:blip>
+                    <a:stretch>
+                      <a:fillRect/>
+                    </a:stretch>
+                  </pic:blipFill>
+                  <pic:spPr>
+                    <a:xfrm>
+                      <a:off x="0" y="0"/>
+                      <a:ext cx="5943600" cy="4457700"/>
+                    </a:xfrm>
+                    <a:prstGeom prst="rect">
+                      <a:avLst/>
+                    </a:prstGeom>
+                  </pic:spPr>
+                </pic:pic>
+              </a:graphicData>
+            </a:graphic>
+          </wp:inline>
+        </w:drawing>
+      </w:r>
+    </w:p>
+    <w:p>
+      <w:pPr>
+        <w:spacing w:after="0" w:line="276" w:lineRule="auto"/>
+        <w:jc w:val="both"/>
+        <w:rPr>
+          <w:rFonts w:ascii="Times New Roman" w:hAnsi="Times New Roman" w:cs="Times New Roman"/>
+          <w:color w:val="000000"/>
+          <w:sz w:val="24"/>
+          <w:szCs w:val="24"/>
+        </w:rPr>
+      </w:pPr>
+      <w:r>
+        <w:rPr>
+          <w:rFonts w:ascii="Times New Roman" w:hAnsi="Times New Roman" w:cs="Times New Roman"/>
+          <w:color w:val="000000"/>
+          <w:sz w:val="24"/>
+          <w:szCs w:val="24"/>
+        </w:rPr>
+        <w:t>Figure 4. Comparison of</w:t>
+      </w:r>
+      <w:r>
+        <w:rPr>
+          <w:rFonts w:ascii="Times New Roman" w:hAnsi="Times New Roman" w:cs="Times New Roman"/>
+          <w:color w:val="000000"/>
+          <w:sz w:val="24"/>
+          <w:szCs w:val="24"/>
+        </w:rPr>
+        <w:t xml:space="preserve"> yield curves between</w:t>
+      </w:r>
+      <w:r>
+        <w:rPr>
+          <w:rFonts w:ascii="Times New Roman" w:hAnsi="Times New Roman" w:cs="Times New Roman"/>
+          <w:color w:val="000000"/>
+          <w:sz w:val="24"/>
+          <w:szCs w:val="24"/>
+        </w:rPr>
+        <w:t xml:space="preserve"> “current”</w:t>
+      </w:r>
+      <w:r>
+        <w:rPr>
+          <w:rFonts w:ascii="Times New Roman" w:hAnsi="Times New Roman" w:cs="Times New Roman"/>
+          <w:color w:val="000000"/>
+          <w:sz w:val="24"/>
+          <w:szCs w:val="24"/>
+        </w:rPr>
+        <w:t xml:space="preserve"> (green lines)</w:t>
+      </w:r>
+      <w:r>
+        <w:rPr>
+          <w:rFonts w:ascii="Times New Roman" w:hAnsi="Times New Roman" w:cs="Times New Roman"/>
+          <w:color w:val="000000"/>
+          <w:sz w:val="24"/>
+          <w:szCs w:val="24"/>
+        </w:rPr>
+        <w:t xml:space="preserve"> and “proposed”</w:t>
+      </w:r>
+      <w:r>
+        <w:rPr>
+          <w:rFonts w:ascii="Times New Roman" w:hAnsi="Times New Roman" w:cs="Times New Roman"/>
+          <w:color w:val="000000"/>
+          <w:sz w:val="24"/>
+          <w:szCs w:val="24"/>
+        </w:rPr>
+        <w:t xml:space="preserve"> (gold lines)</w:t>
+      </w:r>
+      <w:r>
+        <w:rPr>
+          <w:rFonts w:ascii="Times New Roman" w:hAnsi="Times New Roman" w:cs="Times New Roman"/>
+          <w:color w:val="000000"/>
+          <w:sz w:val="24"/>
+          <w:szCs w:val="24"/>
+        </w:rPr>
+        <w:t xml:space="preserve"> approaches for calculating </w:t>
+      </w:r>
+      <w:r>
+        <w:rPr>
+          <w:rFonts w:ascii="Times New Roman" w:hAnsi="Times New Roman" w:cs="Times New Roman"/>
+          <w:color w:val="000000"/>
+          <w:sz w:val="24"/>
+          <w:szCs w:val="24"/>
+        </w:rPr>
+        <w:t>equilibrium conditions.</w:t>
+      </w:r>
+    </w:p>
+    <w:p>
+      <w:pPr>
+        <w:spacing w:after="0" w:line="276" w:lineRule="auto"/>
+        <w:jc w:val="both"/>
+        <w:rPr>
+          <w:rFonts w:ascii="Times New Roman" w:hAnsi="Times New Roman" w:cs="Times New Roman"/>
+          <w:color w:val="000000"/>
+          <w:sz w:val="24"/>
+          <w:szCs w:val="24"/>
+        </w:rPr>
+      </w:pPr>
+    </w:p>
+    <w:p>
+      <w:pPr>
+        <w:spacing w:after="0" w:line="276" w:lineRule="auto"/>
+        <w:jc w:val="both"/>
+        <w:rPr>
+          <w:rFonts w:ascii="Times New Roman" w:hAnsi="Times New Roman" w:cs="Times New Roman"/>
+          <w:color w:val="000000"/>
+          <w:sz w:val="24"/>
+          <w:szCs w:val="24"/>
+        </w:rPr>
+      </w:pPr>
+      <w:r>
+        <w:rPr>
+          <w:rFonts w:ascii="Times New Roman" w:hAnsi="Times New Roman" w:cs="Times New Roman"/>
+          <w:noProof/>
+          <w:color w:val="000000"/>
+          <w:sz w:val="24"/>
+          <w:szCs w:val="24"/>
+        </w:rPr>
+        <w:lastRenderedPageBreak/>
+        <w:drawing>
+          <wp:inline distT="0" distB="0" distL="0" distR="0" wp14:anchorId="78F89872" wp14:editId="4B73ABCC">
+            <wp:extent cx="5943600" cy="4754880"/>
+            <wp:effectExtent l="0" t="0" r="0" b="7620"/>
+            <wp:docPr id="5" name="Picture 5" descr="A close up of a map&#10;&#10;Description automatically generated"/>
+            <wp:cNvGraphicFramePr>
+              <a:graphicFrameLocks xmlns:a="http://schemas.openxmlformats.org/drawingml/2006/main" noChangeAspect="1"/>
+            </wp:cNvGraphicFramePr>
+            <a:graphic xmlns:a="http://schemas.openxmlformats.org/drawingml/2006/main">
+              <a:graphicData uri="http://schemas.openxmlformats.org/drawingml/2006/picture">
+                <pic:pic xmlns:pic="http://schemas.openxmlformats.org/drawingml/2006/picture">
+                  <pic:nvPicPr>
+                    <pic:cNvPr id="5" name="Yield_by_area.png"/>
+                    <pic:cNvPicPr/>
+                  </pic:nvPicPr>
+                  <pic:blipFill>
+                    <a:blip r:embed="rId11" cstate="print">
                       <a:extLst>
                         <a:ext uri="{28A0092B-C50C-407E-A947-70E740481C1C}">
                           <a14:useLocalDpi xmlns:a14="http://schemas.microsoft.com/office/drawing/2010/main" val="0"/>
@@ -5102,166 +6205,8 @@
     </w:p>
     <w:p>
       <w:pPr>
-        <w:spacing w:after="0"/>
-        <w:rPr>
-          <w:rFonts w:ascii="Times New Roman" w:hAnsi="Times New Roman" w:cs="Times New Roman"/>
-          <w:color w:val="000000"/>
-          <w:sz w:val="24"/>
-          <w:szCs w:val="24"/>
-        </w:rPr>
-      </w:pPr>
-      <w:r>
-        <w:rPr>
-          <w:rFonts w:ascii="Times New Roman" w:hAnsi="Times New Roman" w:cs="Times New Roman"/>
-          <w:color w:val="000000"/>
-          <w:sz w:val="24"/>
-          <w:szCs w:val="24"/>
-        </w:rPr>
-        <w:t>Figure 2. Input probability transition matrices among areas by age. Movement is unidirectional from areas 1 and 2 to area 3 for fish under age 6 and ceases thereafter. Lighter colors indicate higher movement probabilities; value within cell indicates the probability of moving from the source area to the sink area</w:t>
-      </w:r>
-      <w:r>
-        <w:rPr>
-          <w:rFonts w:ascii="Times New Roman" w:hAnsi="Times New Roman" w:cs="Times New Roman"/>
-          <w:color w:val="000000"/>
-          <w:sz w:val="24"/>
-          <w:szCs w:val="24"/>
-        </w:rPr>
-        <w:t>.</w:t>
-      </w:r>
-    </w:p>
-    <w:p>
-      <w:pPr>
-        <w:spacing w:after="0"/>
-        <w:rPr>
-          <w:color w:val="000000"/>
-        </w:rPr>
-      </w:pPr>
-    </w:p>
-    <w:p>
-      <w:pPr>
-        <w:spacing w:after="0"/>
-        <w:rPr>
-          <w:rFonts w:ascii="Times New Roman" w:hAnsi="Times New Roman" w:cs="Times New Roman"/>
-          <w:color w:val="000000"/>
-          <w:sz w:val="24"/>
-          <w:szCs w:val="24"/>
-        </w:rPr>
-      </w:pPr>
-      <w:r>
-        <w:rPr>
-          <w:rFonts w:ascii="Times New Roman" w:hAnsi="Times New Roman" w:cs="Times New Roman"/>
-          <w:noProof/>
-          <w:color w:val="000000"/>
-          <w:sz w:val="24"/>
-          <w:szCs w:val="24"/>
-        </w:rPr>
-        <w:lastRenderedPageBreak/>
-        <w:drawing>
-          <wp:inline distT="0" distB="0" distL="0" distR="0" wp14:anchorId="5DA56526" wp14:editId="3A361850">
-            <wp:extent cx="5486518" cy="3657679"/>
-            <wp:effectExtent l="0" t="0" r="0" b="0"/>
-            <wp:docPr id="3" name="Picture 3"/>
-            <wp:cNvGraphicFramePr>
-              <a:graphicFrameLocks xmlns:a="http://schemas.openxmlformats.org/drawingml/2006/main" noChangeAspect="1"/>
-            </wp:cNvGraphicFramePr>
-            <a:graphic xmlns:a="http://schemas.openxmlformats.org/drawingml/2006/main">
-              <a:graphicData uri="http://schemas.openxmlformats.org/drawingml/2006/picture">
-                <pic:pic xmlns:pic="http://schemas.openxmlformats.org/drawingml/2006/picture">
-                  <pic:nvPicPr>
-                    <pic:cNvPr id="3" name="biomass_rick_Mov.png"/>
-                    <pic:cNvPicPr/>
-                  </pic:nvPicPr>
-                  <pic:blipFill>
-                    <a:blip r:embed="rId7" cstate="print">
-                      <a:extLst>
-                        <a:ext uri="{28A0092B-C50C-407E-A947-70E740481C1C}">
-                          <a14:useLocalDpi xmlns:a14="http://schemas.microsoft.com/office/drawing/2010/main" val="0"/>
-                        </a:ext>
-                      </a:extLst>
-                    </a:blip>
-                    <a:stretch>
-                      <a:fillRect/>
-                    </a:stretch>
-                  </pic:blipFill>
-                  <pic:spPr>
-                    <a:xfrm>
-                      <a:off x="0" y="0"/>
-                      <a:ext cx="5486518" cy="3657679"/>
-                    </a:xfrm>
-                    <a:prstGeom prst="rect">
-                      <a:avLst/>
-                    </a:prstGeom>
-                  </pic:spPr>
-                </pic:pic>
-              </a:graphicData>
-            </a:graphic>
-          </wp:inline>
-        </w:drawing>
-      </w:r>
-    </w:p>
-    <w:p>
-      <w:pPr>
-        <w:spacing w:after="0"/>
-        <w:rPr>
-          <w:rFonts w:ascii="Times New Roman" w:hAnsi="Times New Roman" w:cs="Times New Roman"/>
-          <w:color w:val="000000"/>
-          <w:sz w:val="24"/>
-          <w:szCs w:val="24"/>
-        </w:rPr>
-      </w:pPr>
-      <w:r>
-        <w:rPr>
-          <w:rFonts w:ascii="Times New Roman" w:hAnsi="Times New Roman" w:cs="Times New Roman"/>
-          <w:color w:val="000000"/>
-          <w:sz w:val="24"/>
-          <w:szCs w:val="24"/>
-        </w:rPr>
-        <w:t>Figure 3. Unfished numbers-at-age among areas. The unidirectional movement dynamic acts as a subsidy</w:t>
-      </w:r>
-      <w:r>
-        <w:rPr>
-          <w:rFonts w:ascii="Times New Roman" w:hAnsi="Times New Roman" w:cs="Times New Roman"/>
-          <w:color w:val="000000"/>
-          <w:sz w:val="24"/>
-          <w:szCs w:val="24"/>
-        </w:rPr>
-        <w:t xml:space="preserve"> of individuals</w:t>
-      </w:r>
-      <w:r>
-        <w:rPr>
-          <w:rFonts w:ascii="Times New Roman" w:hAnsi="Times New Roman" w:cs="Times New Roman"/>
-          <w:color w:val="000000"/>
-          <w:sz w:val="24"/>
-          <w:szCs w:val="24"/>
-        </w:rPr>
-        <w:t xml:space="preserve"> to Area 3.</w:t>
-      </w:r>
-    </w:p>
-    <w:p>
-      <w:pPr>
-        <w:spacing w:after="0"/>
-        <w:rPr>
-          <w:rFonts w:ascii="Times New Roman" w:hAnsi="Times New Roman" w:cs="Times New Roman"/>
-          <w:color w:val="000000"/>
-          <w:sz w:val="24"/>
-          <w:szCs w:val="24"/>
-        </w:rPr>
-      </w:pPr>
-    </w:p>
-    <w:p>
-      <w:pPr>
-        <w:spacing w:after="0"/>
-        <w:rPr>
-          <w:rFonts w:ascii="Times New Roman" w:hAnsi="Times New Roman" w:cs="Times New Roman"/>
-          <w:color w:val="000000"/>
-          <w:sz w:val="24"/>
-          <w:szCs w:val="24"/>
-        </w:rPr>
-      </w:pPr>
-    </w:p>
-    <w:p>
-      <w:pPr>
-        <w:spacing w:after="0"/>
+        <w:spacing w:after="0" w:line="276" w:lineRule="auto"/>
+        <w:jc w:val="both"/>
         <w:rPr>
           <w:rFonts w:ascii="Times New Roman" w:hAnsi="Times New Roman" w:cs="Times New Roman"/>
           <w:b/>
@@ -5278,10 +6223,51 @@
           <w:sz w:val="24"/>
           <w:szCs w:val="24"/>
         </w:rPr>
-        <w:t xml:space="preserve">Figure 4. Comparison of “current” and “proposed” approaches for calculating </w:t>
+        <w:t xml:space="preserve">Figure 5. Relationship between yield, </w:t>
+      </w:r>
+      <w:proofErr w:type="gramStart"/>
+      <w:r>
+        <w:rPr>
+          <w:rFonts w:ascii="Times New Roman" w:hAnsi="Times New Roman" w:cs="Times New Roman"/>
+          <w:color w:val="000000"/>
+          <w:sz w:val="24"/>
+          <w:szCs w:val="24"/>
+        </w:rPr>
+        <w:t>biomass</w:t>
+      </w:r>
+      <w:proofErr w:type="gramEnd"/>
+      <w:r>
+        <w:rPr>
+          <w:rFonts w:ascii="Times New Roman" w:hAnsi="Times New Roman" w:cs="Times New Roman"/>
+          <w:color w:val="000000"/>
+          <w:sz w:val="24"/>
+          <w:szCs w:val="24"/>
+        </w:rPr>
+        <w:t xml:space="preserve"> and F within areas. The vertical black line in the central panel indicates the point at which Area-2 biomass is </w:t>
+      </w:r>
+      <w:proofErr w:type="gramStart"/>
+      <w:r>
+        <w:rPr>
+          <w:rFonts w:ascii="Times New Roman" w:hAnsi="Times New Roman" w:cs="Times New Roman"/>
+          <w:color w:val="000000"/>
+          <w:sz w:val="24"/>
+          <w:szCs w:val="24"/>
+        </w:rPr>
+        <w:t>zero, and</w:t>
+      </w:r>
+      <w:proofErr w:type="gramEnd"/>
+      <w:r>
+        <w:rPr>
+          <w:rFonts w:ascii="Times New Roman" w:hAnsi="Times New Roman" w:cs="Times New Roman"/>
+          <w:color w:val="000000"/>
+          <w:sz w:val="24"/>
+          <w:szCs w:val="24"/>
+        </w:rPr>
+        <w:t xml:space="preserve"> corresponds with the maximum yield obtained by Area 3.</w:t>
       </w:r>
     </w:p>
     <w:sectPr>
+      <w:footerReference w:type="default" r:id="rId12"/>
       <w:pgSz w:w="12240" w:h="15840"/>
       <w:pgMar w:top="1440" w:right="1440" w:bottom="1440" w:left="1440" w:header="720" w:footer="720" w:gutter="0"/>
       <w:cols w:space="720"/>
@@ -5289,6 +6275,109 @@
     </w:sectPr>
   </w:body>
 </w:document>
+</file>
+
+<file path=word/endnotes.xml><?xml version="1.0" encoding="utf-8"?>
+<w:endnotes xmlns:wpc="http://schemas.microsoft.com/office/word/2010/wordprocessingCanvas" xmlns:cx="http://schemas.microsoft.com/office/drawing/2014/chartex" xmlns:cx1="http://schemas.microsoft.com/office/drawing/2015/9/8/chartex" xmlns:cx2="http://schemas.microsoft.com/office/drawing/2015/10/21/chartex" xmlns:cx3="http://schemas.microsoft.com/office/drawing/2016/5/9/chartex" xmlns:cx4="http://schemas.microsoft.com/office/drawing/2016/5/10/chartex" xmlns:cx5="http://schemas.microsoft.com/office/drawing/2016/5/11/chartex" xmlns:cx6="http://schemas.microsoft.com/office/drawing/2016/5/12/chartex" xmlns:cx7="http://schemas.microsoft.com/office/drawing/2016/5/13/chartex" xmlns:cx8="http://schemas.microsoft.com/office/drawing/2016/5/14/chartex" xmlns:mc="http://schemas.openxmlformats.org/markup-compatibility/2006" xmlns:aink="http://schemas.microsoft.com/office/drawing/2016/ink" xmlns:am3d="http://schemas.microsoft.com/office/drawing/2017/model3d" xmlns:o="urn:schemas-microsoft-com:office:office" xmlns:r="http://schemas.openxmlformats.org/officeDocument/2006/relationships" xmlns:m="http://schemas.openxmlformats.org/officeDocument/2006/math" xmlns:v="urn:schemas-microsoft-com:vml" xmlns:wp14="http://schemas.microsoft.com/office/word/2010/wordprocessingDrawing" xmlns:wp="http://schemas.openxmlformats.org/drawingml/2006/wordprocessingDrawing" xmlns:w10="urn:schemas-microsoft-com:office:word" xmlns:w="http://schemas.openxmlformats.org/wordprocessingml/2006/main" xmlns:w14="http://schemas.microsoft.com/office/word/2010/wordml" xmlns:w15="http://schemas.microsoft.com/office/word/2012/wordml" xmlns:w16cex="http://schemas.microsoft.com/office/word/2018/wordml/cex" xmlns:w16cid="http://schemas.microsoft.com/office/word/2016/wordml/cid" xmlns:w16="http://schemas.microsoft.com/office/word/2018/wordml" xmlns:w16se="http://schemas.microsoft.com/office/word/2015/wordml/symex" xmlns:wpg="http://schemas.microsoft.com/office/word/2010/wordprocessingGroup" xmlns:wpi="http://schemas.microsoft.com/office/word/2010/wordprocessingInk" xmlns:wne="http://schemas.microsoft.com/office/word/2006/wordml" xmlns:wps="http://schemas.microsoft.com/office/word/2010/wordprocessingShape" mc:Ignorable="w14 w15 w16se w16cid w16 w16cex wp14">
+  <w:endnote w:type="separator" w:id="-1">
+    <w:p>
+      <w:pPr>
+        <w:spacing w:after="0" w:line="240" w:lineRule="auto"/>
+      </w:pPr>
+      <w:r>
+        <w:separator/>
+      </w:r>
+    </w:p>
+  </w:endnote>
+  <w:endnote w:type="continuationSeparator" w:id="0">
+    <w:p>
+      <w:pPr>
+        <w:spacing w:after="0" w:line="240" w:lineRule="auto"/>
+      </w:pPr>
+      <w:r>
+        <w:continuationSeparator/>
+      </w:r>
+    </w:p>
+  </w:endnote>
+</w:endnotes>
+</file>
+
+<file path=word/footer1.xml><?xml version="1.0" encoding="utf-8"?>
+<w:ftr xmlns:wpc="http://schemas.microsoft.com/office/word/2010/wordprocessingCanvas" xmlns:cx="http://schemas.microsoft.com/office/drawing/2014/chartex" xmlns:cx1="http://schemas.microsoft.com/office/drawing/2015/9/8/chartex" xmlns:cx2="http://schemas.microsoft.com/office/drawing/2015/10/21/chartex" xmlns:cx3="http://schemas.microsoft.com/office/drawing/2016/5/9/chartex" xmlns:cx4="http://schemas.microsoft.com/office/drawing/2016/5/10/chartex" xmlns:cx5="http://schemas.microsoft.com/office/drawing/2016/5/11/chartex" xmlns:cx6="http://schemas.microsoft.com/office/drawing/2016/5/12/chartex" xmlns:cx7="http://schemas.microsoft.com/office/drawing/2016/5/13/chartex" xmlns:cx8="http://schemas.microsoft.com/office/drawing/2016/5/14/chartex" xmlns:mc="http://schemas.openxmlformats.org/markup-compatibility/2006" xmlns:aink="http://schemas.microsoft.com/office/drawing/2016/ink" xmlns:am3d="http://schemas.microsoft.com/office/drawing/2017/model3d" xmlns:o="urn:schemas-microsoft-com:office:office" xmlns:r="http://schemas.openxmlformats.org/officeDocument/2006/relationships" xmlns:m="http://schemas.openxmlformats.org/officeDocument/2006/math" xmlns:v="urn:schemas-microsoft-com:vml" xmlns:wp14="http://schemas.microsoft.com/office/word/2010/wordprocessingDrawing" xmlns:wp="http://schemas.openxmlformats.org/drawingml/2006/wordprocessingDrawing" xmlns:w10="urn:schemas-microsoft-com:office:word" xmlns:w="http://schemas.openxmlformats.org/wordprocessingml/2006/main" xmlns:w14="http://schemas.microsoft.com/office/word/2010/wordml" xmlns:w15="http://schemas.microsoft.com/office/word/2012/wordml" xmlns:w16cex="http://schemas.microsoft.com/office/word/2018/wordml/cex" xmlns:w16cid="http://schemas.microsoft.com/office/word/2016/wordml/cid" xmlns:w16="http://schemas.microsoft.com/office/word/2018/wordml" xmlns:w16se="http://schemas.microsoft.com/office/word/2015/wordml/symex" xmlns:wpg="http://schemas.microsoft.com/office/word/2010/wordprocessingGroup" xmlns:wpi="http://schemas.microsoft.com/office/word/2010/wordprocessingInk" xmlns:wne="http://schemas.microsoft.com/office/word/2006/wordml" xmlns:wps="http://schemas.microsoft.com/office/word/2010/wordprocessingShape" mc:Ignorable="w14 w15 w16se w16cid w16 w16cex wp14">
+  <w:sdt>
+    <w:sdtPr>
+      <w:id w:val="1012346082"/>
+      <w:docPartObj>
+        <w:docPartGallery w:val="Page Numbers (Bottom of Page)"/>
+        <w:docPartUnique/>
+      </w:docPartObj>
+    </w:sdtPr>
+    <w:sdtEndPr>
+      <w:rPr>
+        <w:noProof/>
+      </w:rPr>
+    </w:sdtEndPr>
+    <w:sdtContent>
+      <w:p>
+        <w:pPr>
+          <w:pStyle w:val="Footer"/>
+          <w:jc w:val="right"/>
+        </w:pPr>
+        <w:r>
+          <w:fldChar w:fldCharType="begin"/>
+        </w:r>
+        <w:r>
+          <w:instrText xml:space="preserve"> PAGE   \* MERGEFORMAT </w:instrText>
+        </w:r>
+        <w:r>
+          <w:fldChar w:fldCharType="separate"/>
+        </w:r>
+        <w:r>
+          <w:rPr>
+            <w:noProof/>
+          </w:rPr>
+          <w:t>2</w:t>
+        </w:r>
+        <w:r>
+          <w:rPr>
+            <w:noProof/>
+          </w:rPr>
+          <w:fldChar w:fldCharType="end"/>
+        </w:r>
+      </w:p>
+    </w:sdtContent>
+  </w:sdt>
+  <w:p>
+    <w:pPr>
+      <w:pStyle w:val="Footer"/>
+    </w:pPr>
+  </w:p>
+</w:ftr>
+</file>
+
+<file path=word/footnotes.xml><?xml version="1.0" encoding="utf-8"?>
+<w:footnotes xmlns:wpc="http://schemas.microsoft.com/office/word/2010/wordprocessingCanvas" xmlns:cx="http://schemas.microsoft.com/office/drawing/2014/chartex" xmlns:cx1="http://schemas.microsoft.com/office/drawing/2015/9/8/chartex" xmlns:cx2="http://schemas.microsoft.com/office/drawing/2015/10/21/chartex" xmlns:cx3="http://schemas.microsoft.com/office/drawing/2016/5/9/chartex" xmlns:cx4="http://schemas.microsoft.com/office/drawing/2016/5/10/chartex" xmlns:cx5="http://schemas.microsoft.com/office/drawing/2016/5/11/chartex" xmlns:cx6="http://schemas.microsoft.com/office/drawing/2016/5/12/chartex" xmlns:cx7="http://schemas.microsoft.com/office/drawing/2016/5/13/chartex" xmlns:cx8="http://schemas.microsoft.com/office/drawing/2016/5/14/chartex" xmlns:mc="http://schemas.openxmlformats.org/markup-compatibility/2006" xmlns:aink="http://schemas.microsoft.com/office/drawing/2016/ink" xmlns:am3d="http://schemas.microsoft.com/office/drawing/2017/model3d" xmlns:o="urn:schemas-microsoft-com:office:office" xmlns:r="http://schemas.openxmlformats.org/officeDocument/2006/relationships" xmlns:m="http://schemas.openxmlformats.org/officeDocument/2006/math" xmlns:v="urn:schemas-microsoft-com:vml" xmlns:wp14="http://schemas.microsoft.com/office/word/2010/wordprocessingDrawing" xmlns:wp="http://schemas.openxmlformats.org/drawingml/2006/wordprocessingDrawing" xmlns:w10="urn:schemas-microsoft-com:office:word" xmlns:w="http://schemas.openxmlformats.org/wordprocessingml/2006/main" xmlns:w14="http://schemas.microsoft.com/office/word/2010/wordml" xmlns:w15="http://schemas.microsoft.com/office/word/2012/wordml" xmlns:w16cex="http://schemas.microsoft.com/office/word/2018/wordml/cex" xmlns:w16cid="http://schemas.microsoft.com/office/word/2016/wordml/cid" xmlns:w16="http://schemas.microsoft.com/office/word/2018/wordml" xmlns:w16se="http://schemas.microsoft.com/office/word/2015/wordml/symex" xmlns:wpg="http://schemas.microsoft.com/office/word/2010/wordprocessingGroup" xmlns:wpi="http://schemas.microsoft.com/office/word/2010/wordprocessingInk" xmlns:wne="http://schemas.microsoft.com/office/word/2006/wordml" xmlns:wps="http://schemas.microsoft.com/office/word/2010/wordprocessingShape" mc:Ignorable="w14 w15 w16se w16cid w16 w16cex wp14">
+  <w:footnote w:type="separator" w:id="-1">
+    <w:p>
+      <w:pPr>
+        <w:spacing w:after="0" w:line="240" w:lineRule="auto"/>
+      </w:pPr>
+      <w:r>
+        <w:separator/>
+      </w:r>
+    </w:p>
+  </w:footnote>
+  <w:footnote w:type="continuationSeparator" w:id="0">
+    <w:p>
+      <w:pPr>
+        <w:spacing w:after="0" w:line="240" w:lineRule="auto"/>
+      </w:pPr>
+      <w:r>
+        <w:continuationSeparator/>
+      </w:r>
+    </w:p>
+  </w:footnote>
+</w:footnotes>
 </file>
 
 <file path=word/numbering.xml><?xml version="1.0" encoding="utf-8"?>
@@ -5900,6 +6989,50 @@
       <w:contextualSpacing/>
     </w:pPr>
   </w:style>
+  <w:style w:type="paragraph" w:styleId="Header">
+    <w:name w:val="header"/>
+    <w:basedOn w:val="Normal"/>
+    <w:link w:val="HeaderChar"/>
+    <w:uiPriority w:val="99"/>
+    <w:unhideWhenUsed/>
+    <w:rsid w:val="005D76C4"/>
+    <w:pPr>
+      <w:tabs>
+        <w:tab w:val="center" w:pos="4680"/>
+        <w:tab w:val="right" w:pos="9360"/>
+      </w:tabs>
+      <w:spacing w:after="0" w:line="240" w:lineRule="auto"/>
+    </w:pPr>
+  </w:style>
+  <w:style w:type="character" w:customStyle="1" w:styleId="HeaderChar">
+    <w:name w:val="Header Char"/>
+    <w:basedOn w:val="DefaultParagraphFont"/>
+    <w:link w:val="Header"/>
+    <w:uiPriority w:val="99"/>
+    <w:rsid w:val="005D76C4"/>
+  </w:style>
+  <w:style w:type="paragraph" w:styleId="Footer">
+    <w:name w:val="footer"/>
+    <w:basedOn w:val="Normal"/>
+    <w:link w:val="FooterChar"/>
+    <w:uiPriority w:val="99"/>
+    <w:unhideWhenUsed/>
+    <w:rsid w:val="005D76C4"/>
+    <w:pPr>
+      <w:tabs>
+        <w:tab w:val="center" w:pos="4680"/>
+        <w:tab w:val="right" w:pos="9360"/>
+      </w:tabs>
+      <w:spacing w:after="0" w:line="240" w:lineRule="auto"/>
+    </w:pPr>
+  </w:style>
+  <w:style w:type="character" w:customStyle="1" w:styleId="FooterChar">
+    <w:name w:val="Footer Char"/>
+    <w:basedOn w:val="DefaultParagraphFont"/>
+    <w:link w:val="Footer"/>
+    <w:uiPriority w:val="99"/>
+    <w:rsid w:val="005D76C4"/>
+  </w:style>
 </w:styles>
 </file>
 

</xml_diff>

<commit_message>
move plotting stuff out
</commit_message>
<xml_diff>
--- a/kapur_spatial eq mockup.docx
+++ b/kapur_spatial eq mockup.docx
@@ -49,25 +49,7 @@
           <w:sz w:val="24"/>
           <w:szCs w:val="24"/>
         </w:rPr>
-        <w:t xml:space="preserve"> equilibrium quantities within a </w:t>
-      </w:r>
-      <w:proofErr w:type="gramStart"/>
-      <w:r>
-        <w:rPr>
-          <w:rFonts w:ascii="Times New Roman" w:hAnsi="Times New Roman" w:cs="Times New Roman"/>
-          <w:sz w:val="24"/>
-          <w:szCs w:val="24"/>
-        </w:rPr>
-        <w:t>spatially-structured</w:t>
-      </w:r>
-      <w:proofErr w:type="gramEnd"/>
-      <w:r>
-        <w:rPr>
-          <w:rFonts w:ascii="Times New Roman" w:hAnsi="Times New Roman" w:cs="Times New Roman"/>
-          <w:sz w:val="24"/>
-          <w:szCs w:val="24"/>
-        </w:rPr>
-        <w:t xml:space="preserve"> assessment model. [</w:t>
+        <w:t xml:space="preserve"> equilibrium quantities within a spatially-structured assessment model. [</w:t>
       </w:r>
       <w:r>
         <w:rPr>
@@ -1505,25 +1487,7 @@
           <w:sz w:val="24"/>
           <w:szCs w:val="24"/>
         </w:rPr>
-        <w:t xml:space="preserve"> (number of areas) indicating the distribution of age-0 recruits </w:t>
-      </w:r>
-      <w:proofErr w:type="gramStart"/>
-      <w:r>
-        <w:rPr>
-          <w:rFonts w:ascii="Times New Roman" w:eastAsiaTheme="minorEastAsia" w:hAnsi="Times New Roman" w:cs="Times New Roman"/>
-          <w:sz w:val="24"/>
-          <w:szCs w:val="24"/>
-        </w:rPr>
-        <w:t>to</w:t>
-      </w:r>
-      <w:proofErr w:type="gramEnd"/>
-      <w:r>
-        <w:rPr>
-          <w:rFonts w:ascii="Times New Roman" w:eastAsiaTheme="minorEastAsia" w:hAnsi="Times New Roman" w:cs="Times New Roman"/>
-          <w:sz w:val="24"/>
-          <w:szCs w:val="24"/>
-        </w:rPr>
-        <w:t xml:space="preserve"> </w:t>
+        <w:t xml:space="preserve"> (number of areas) indicating the distribution of age-0 recruits to </w:t>
       </w:r>
     </w:p>
     <w:p>
@@ -2610,18 +2574,8 @@
           <w:sz w:val="24"/>
           <w:szCs w:val="24"/>
         </w:rPr>
-        <w:t xml:space="preserve"> </w:t>
-      </w:r>
-      <w:proofErr w:type="gramStart"/>
-      <w:r>
-        <w:rPr>
-          <w:rFonts w:ascii="Times New Roman" w:eastAsiaTheme="minorEastAsia" w:hAnsi="Times New Roman" w:cs="Times New Roman"/>
-          <w:sz w:val="24"/>
-          <w:szCs w:val="24"/>
-        </w:rPr>
-        <w:t>spawning biomass;</w:t>
-      </w:r>
-      <w:proofErr w:type="gramEnd"/>
+        <w:t xml:space="preserve"> spawning biomass;</w:t>
+      </w:r>
     </w:p>
     <w:p>
       <w:pPr>
@@ -2657,18 +2611,8 @@
           <w:sz w:val="24"/>
           <w:szCs w:val="24"/>
         </w:rPr>
-        <w:t xml:space="preserve"> is the unfished spawning biomass obtained by setting F to 0 in Equation </w:t>
-      </w:r>
-      <w:proofErr w:type="gramStart"/>
-      <w:r>
-        <w:rPr>
-          <w:rFonts w:ascii="Times New Roman" w:eastAsiaTheme="minorEastAsia" w:hAnsi="Times New Roman" w:cs="Times New Roman"/>
-          <w:sz w:val="24"/>
-          <w:szCs w:val="24"/>
-        </w:rPr>
-        <w:t>1;</w:t>
-      </w:r>
-      <w:proofErr w:type="gramEnd"/>
+        <w:t xml:space="preserve"> is the unfished spawning biomass obtained by setting F to 0 in Equation 1;</w:t>
+      </w:r>
     </w:p>
     <w:p>
       <w:pPr>
@@ -2717,7 +2661,23 @@
           <w:sz w:val="24"/>
           <w:szCs w:val="24"/>
         </w:rPr>
-        <w:t>spawning biomass) is 0.5; and</w:t>
+        <w:t>spawning biomass) is 0.</w:t>
+      </w:r>
+      <w:r>
+        <w:rPr>
+          <w:rFonts w:ascii="Times New Roman" w:eastAsiaTheme="minorEastAsia" w:hAnsi="Times New Roman" w:cs="Times New Roman"/>
+          <w:sz w:val="24"/>
+          <w:szCs w:val="24"/>
+        </w:rPr>
+        <w:t>26</w:t>
+      </w:r>
+      <w:r>
+        <w:rPr>
+          <w:rFonts w:ascii="Times New Roman" w:eastAsiaTheme="minorEastAsia" w:hAnsi="Times New Roman" w:cs="Times New Roman"/>
+          <w:sz w:val="24"/>
+          <w:szCs w:val="24"/>
+        </w:rPr>
+        <w:t>; and</w:t>
       </w:r>
     </w:p>
     <w:p>
@@ -4024,17 +3984,20 @@
           <w:sz w:val="24"/>
           <w:szCs w:val="24"/>
         </w:rPr>
-        <w:t xml:space="preserve">The </w:t>
-      </w:r>
+        <w:t xml:space="preserve">The new global recruitment level, </w:t>
+      </w:r>
+      <w:proofErr w:type="spellStart"/>
       <w:r>
         <w:rPr>
           <w:rFonts w:ascii="Times New Roman" w:eastAsiaTheme="minorEastAsia" w:hAnsi="Times New Roman" w:cs="Times New Roman"/>
           <w:color w:val="595959" w:themeColor="text1" w:themeTint="A6"/>
           <w:sz w:val="24"/>
           <w:szCs w:val="24"/>
-        </w:rPr>
-        <w:t>new global recruitment level</w:t>
-      </w:r>
+          <w:highlight w:val="yellow"/>
+        </w:rPr>
+        <w:t>Rreftilde</w:t>
+      </w:r>
+      <w:proofErr w:type="spellEnd"/>
       <w:r>
         <w:rPr>
           <w:rFonts w:ascii="Times New Roman" w:eastAsiaTheme="minorEastAsia" w:hAnsi="Times New Roman" w:cs="Times New Roman"/>
@@ -4042,20 +4005,17 @@
           <w:sz w:val="24"/>
           <w:szCs w:val="24"/>
         </w:rPr>
-        <w:t xml:space="preserve">, </w:t>
-      </w:r>
-      <w:proofErr w:type="spellStart"/>
+        <w:t xml:space="preserve">, is the sum of equilibrium recruitment </w:t>
+      </w:r>
       <w:r>
         <w:rPr>
           <w:rFonts w:ascii="Times New Roman" w:eastAsiaTheme="minorEastAsia" w:hAnsi="Times New Roman" w:cs="Times New Roman"/>
           <w:color w:val="595959" w:themeColor="text1" w:themeTint="A6"/>
           <w:sz w:val="24"/>
           <w:szCs w:val="24"/>
-          <w:highlight w:val="yellow"/>
-        </w:rPr>
-        <w:t>Rreftilde</w:t>
-      </w:r>
-      <w:proofErr w:type="spellEnd"/>
+        </w:rPr>
+        <w:t>from</w:t>
+      </w:r>
       <w:r>
         <w:rPr>
           <w:rFonts w:ascii="Times New Roman" w:eastAsiaTheme="minorEastAsia" w:hAnsi="Times New Roman" w:cs="Times New Roman"/>
@@ -4063,61 +4023,7 @@
           <w:sz w:val="24"/>
           <w:szCs w:val="24"/>
         </w:rPr>
-        <w:t>,</w:t>
-      </w:r>
-      <w:r>
-        <w:rPr>
-          <w:rFonts w:ascii="Times New Roman" w:eastAsiaTheme="minorEastAsia" w:hAnsi="Times New Roman" w:cs="Times New Roman"/>
-          <w:color w:val="595959" w:themeColor="text1" w:themeTint="A6"/>
-          <w:sz w:val="24"/>
-          <w:szCs w:val="24"/>
-        </w:rPr>
-        <w:t xml:space="preserve"> </w:t>
-      </w:r>
-      <w:r>
-        <w:rPr>
-          <w:rFonts w:ascii="Times New Roman" w:eastAsiaTheme="minorEastAsia" w:hAnsi="Times New Roman" w:cs="Times New Roman"/>
-          <w:color w:val="595959" w:themeColor="text1" w:themeTint="A6"/>
-          <w:sz w:val="24"/>
-          <w:szCs w:val="24"/>
-        </w:rPr>
-        <w:t>is</w:t>
-      </w:r>
-      <w:r>
-        <w:rPr>
-          <w:rFonts w:ascii="Times New Roman" w:eastAsiaTheme="minorEastAsia" w:hAnsi="Times New Roman" w:cs="Times New Roman"/>
-          <w:color w:val="595959" w:themeColor="text1" w:themeTint="A6"/>
-          <w:sz w:val="24"/>
-          <w:szCs w:val="24"/>
-        </w:rPr>
-        <w:t xml:space="preserve"> the sum of equilibrium recruitment </w:t>
-      </w:r>
-      <w:r>
-        <w:rPr>
-          <w:rFonts w:ascii="Times New Roman" w:eastAsiaTheme="minorEastAsia" w:hAnsi="Times New Roman" w:cs="Times New Roman"/>
-          <w:color w:val="595959" w:themeColor="text1" w:themeTint="A6"/>
-          <w:sz w:val="24"/>
-          <w:szCs w:val="24"/>
-        </w:rPr>
-        <w:t>from</w:t>
-      </w:r>
-      <w:r>
-        <w:rPr>
-          <w:rFonts w:ascii="Times New Roman" w:eastAsiaTheme="minorEastAsia" w:hAnsi="Times New Roman" w:cs="Times New Roman"/>
-          <w:color w:val="595959" w:themeColor="text1" w:themeTint="A6"/>
-          <w:sz w:val="24"/>
-          <w:szCs w:val="24"/>
-        </w:rPr>
-        <w:t xml:space="preserve"> each area</w:t>
-      </w:r>
-      <w:r>
-        <w:rPr>
-          <w:rFonts w:ascii="Times New Roman" w:eastAsiaTheme="minorEastAsia" w:hAnsi="Times New Roman" w:cs="Times New Roman"/>
-          <w:color w:val="595959" w:themeColor="text1" w:themeTint="A6"/>
-          <w:sz w:val="24"/>
-          <w:szCs w:val="24"/>
-        </w:rPr>
-        <w:t xml:space="preserve">. </w:t>
+        <w:t xml:space="preserve"> each area. </w:t>
       </w:r>
     </w:p>
     <w:p>
@@ -4149,16 +4055,7 @@
           <w:sz w:val="24"/>
           <w:szCs w:val="24"/>
         </w:rPr>
-        <w:t xml:space="preserve"> Use Equation 2b to calculate expected equilibrium biomass from each area, </w:t>
-      </w:r>
-      <w:r>
-        <w:rPr>
-          <w:rFonts w:ascii="Times New Roman" w:eastAsiaTheme="minorEastAsia" w:hAnsi="Times New Roman" w:cs="Times New Roman"/>
-          <w:color w:val="595959" w:themeColor="text1" w:themeTint="A6"/>
-          <w:sz w:val="24"/>
-          <w:szCs w:val="24"/>
-        </w:rPr>
-        <w:t xml:space="preserve">using the area-specific unfished biomass and </w:t>
+        <w:t xml:space="preserve"> Use Equation 2b to calculate expected equilibrium biomass from each area, using the area-specific unfished biomass and </w:t>
       </w:r>
       <m:oMath>
         <m:r>
@@ -5187,16 +5084,7 @@
                 <w:sz w:val="24"/>
                 <w:szCs w:val="24"/>
               </w:rPr>
-              <w:t>equilibrium</w:t>
-            </w:r>
-            <w:r>
-              <w:rPr>
-                <w:rFonts w:ascii="Times New Roman" w:hAnsi="Times New Roman" w:cs="Times New Roman"/>
-                <w:iCs/>
-                <w:sz w:val="24"/>
-                <w:szCs w:val="24"/>
-              </w:rPr>
-              <w:t xml:space="preserve"> </w:t>
+              <w:t xml:space="preserve">equilibrium </w:t>
             </w:r>
             <w:r>
               <w:rPr>
@@ -6223,47 +6111,7 @@
           <w:sz w:val="24"/>
           <w:szCs w:val="24"/>
         </w:rPr>
-        <w:t xml:space="preserve">Figure 5. Relationship between yield, </w:t>
-      </w:r>
-      <w:proofErr w:type="gramStart"/>
-      <w:r>
-        <w:rPr>
-          <w:rFonts w:ascii="Times New Roman" w:hAnsi="Times New Roman" w:cs="Times New Roman"/>
-          <w:color w:val="000000"/>
-          <w:sz w:val="24"/>
-          <w:szCs w:val="24"/>
-        </w:rPr>
-        <w:t>biomass</w:t>
-      </w:r>
-      <w:proofErr w:type="gramEnd"/>
-      <w:r>
-        <w:rPr>
-          <w:rFonts w:ascii="Times New Roman" w:hAnsi="Times New Roman" w:cs="Times New Roman"/>
-          <w:color w:val="000000"/>
-          <w:sz w:val="24"/>
-          <w:szCs w:val="24"/>
-        </w:rPr>
-        <w:t xml:space="preserve"> and F within areas. The vertical black line in the central panel indicates the point at which Area-2 biomass is </w:t>
-      </w:r>
-      <w:proofErr w:type="gramStart"/>
-      <w:r>
-        <w:rPr>
-          <w:rFonts w:ascii="Times New Roman" w:hAnsi="Times New Roman" w:cs="Times New Roman"/>
-          <w:color w:val="000000"/>
-          <w:sz w:val="24"/>
-          <w:szCs w:val="24"/>
-        </w:rPr>
-        <w:t>zero, and</w:t>
-      </w:r>
-      <w:proofErr w:type="gramEnd"/>
-      <w:r>
-        <w:rPr>
-          <w:rFonts w:ascii="Times New Roman" w:hAnsi="Times New Roman" w:cs="Times New Roman"/>
-          <w:color w:val="000000"/>
-          <w:sz w:val="24"/>
-          <w:szCs w:val="24"/>
-        </w:rPr>
-        <w:t xml:space="preserve"> corresponds with the maximum yield obtained by Area 3.</w:t>
+        <w:t>Figure 5. Relationship between yield, biomass and F within areas. The vertical black line in the central panel indicates the point at which Area-2 biomass is zero, and corresponds with the maximum yield obtained by Area 3.</w:t>
       </w:r>
     </w:p>
     <w:sectPr>

</xml_diff>